<commit_message>
Update Màn hình Scan lấy mã đơn_ Nhap Xuat.docx
</commit_message>
<xml_diff>
--- a/13_TaiLieuAPI_HT/Màn hình Scan lấy mã đơn_ Nhap Xuat.docx
+++ b/13_TaiLieuAPI_HT/Màn hình Scan lấy mã đơn_ Nhap Xuat.docx
@@ -273,7 +273,16 @@
         <w:t xml:space="preserve">- API: </w:t>
       </w:r>
       <w:r>
-        <w:t>api-ht/saleorders/getsaleorderscan</w:t>
+        <w:rPr>
+          <w:rFonts w:ascii="Consolas" w:hAnsi="Consolas" w:cs="Consolas"/>
+          <w:color w:val="A31515"/>
+          <w:sz w:val="19"/>
+          <w:szCs w:val="19"/>
+        </w:rPr>
+        <w:t>api-ht/purchaseorder/getpurchaseorderscan</w:t>
+      </w:r>
+      <w:r>
+        <w:t xml:space="preserve"> </w:t>
       </w:r>
     </w:p>
     <w:p>
@@ -1545,6 +1554,1392 @@
           <w:szCs w:val="19"/>
         </w:rPr>
       </w:pPr>
+    </w:p>
+    <w:p>
+      <w:pPr>
+        <w:autoSpaceDE w:val="0"/>
+        <w:autoSpaceDN w:val="0"/>
+        <w:adjustRightInd w:val="0"/>
+        <w:spacing w:after="0" w:line="240" w:lineRule="auto"/>
+        <w:rPr>
+          <w:rFonts w:ascii="Consolas" w:hAnsi="Consolas" w:cs="Consolas"/>
+          <w:color w:val="000000"/>
+          <w:sz w:val="19"/>
+          <w:szCs w:val="19"/>
+        </w:rPr>
+      </w:pPr>
+      <w:r>
+        <w:rPr>
+          <w:rFonts w:ascii="Consolas" w:hAnsi="Consolas" w:cs="Consolas"/>
+          <w:color w:val="0000FF"/>
+          <w:sz w:val="19"/>
+          <w:szCs w:val="19"/>
+        </w:rPr>
+        <w:t>public</w:t>
+      </w:r>
+      <w:r>
+        <w:rPr>
+          <w:rFonts w:ascii="Consolas" w:hAnsi="Consolas" w:cs="Consolas"/>
+          <w:color w:val="000000"/>
+          <w:sz w:val="19"/>
+          <w:szCs w:val="19"/>
+        </w:rPr>
+        <w:t xml:space="preserve"> </w:t>
+      </w:r>
+      <w:r>
+        <w:rPr>
+          <w:rFonts w:ascii="Consolas" w:hAnsi="Consolas" w:cs="Consolas"/>
+          <w:color w:val="0000FF"/>
+          <w:sz w:val="19"/>
+          <w:szCs w:val="19"/>
+        </w:rPr>
+        <w:t>class</w:t>
+      </w:r>
+      <w:r>
+        <w:rPr>
+          <w:rFonts w:ascii="Consolas" w:hAnsi="Consolas" w:cs="Consolas"/>
+          <w:color w:val="000000"/>
+          <w:sz w:val="19"/>
+          <w:szCs w:val="19"/>
+        </w:rPr>
+        <w:t xml:space="preserve"> </w:t>
+      </w:r>
+      <w:r>
+        <w:rPr>
+          <w:rFonts w:ascii="Consolas" w:hAnsi="Consolas" w:cs="Consolas"/>
+          <w:color w:val="2B91AF"/>
+          <w:sz w:val="19"/>
+          <w:szCs w:val="19"/>
+        </w:rPr>
+        <w:t>PurchaseOrderBPLModel</w:t>
+      </w:r>
+    </w:p>
+    <w:p>
+      <w:pPr>
+        <w:autoSpaceDE w:val="0"/>
+        <w:autoSpaceDN w:val="0"/>
+        <w:adjustRightInd w:val="0"/>
+        <w:spacing w:after="0" w:line="240" w:lineRule="auto"/>
+        <w:rPr>
+          <w:rFonts w:ascii="Consolas" w:hAnsi="Consolas" w:cs="Consolas"/>
+          <w:color w:val="000000"/>
+          <w:sz w:val="19"/>
+          <w:szCs w:val="19"/>
+        </w:rPr>
+      </w:pPr>
+      <w:r>
+        <w:rPr>
+          <w:rFonts w:ascii="Consolas" w:hAnsi="Consolas" w:cs="Consolas"/>
+          <w:color w:val="000000"/>
+          <w:sz w:val="19"/>
+          <w:szCs w:val="19"/>
+        </w:rPr>
+        <w:t xml:space="preserve">    {</w:t>
+      </w:r>
+    </w:p>
+    <w:p>
+      <w:pPr>
+        <w:autoSpaceDE w:val="0"/>
+        <w:autoSpaceDN w:val="0"/>
+        <w:adjustRightInd w:val="0"/>
+        <w:spacing w:after="0" w:line="240" w:lineRule="auto"/>
+        <w:rPr>
+          <w:rFonts w:ascii="Consolas" w:hAnsi="Consolas" w:cs="Consolas"/>
+          <w:color w:val="000000"/>
+          <w:sz w:val="19"/>
+          <w:szCs w:val="19"/>
+        </w:rPr>
+      </w:pPr>
+      <w:r>
+        <w:rPr>
+          <w:rFonts w:ascii="Consolas" w:hAnsi="Consolas" w:cs="Consolas"/>
+          <w:color w:val="000000"/>
+          <w:sz w:val="19"/>
+          <w:szCs w:val="19"/>
+        </w:rPr>
+        <w:t xml:space="preserve">        </w:t>
+      </w:r>
+      <w:r>
+        <w:rPr>
+          <w:rFonts w:ascii="Consolas" w:hAnsi="Consolas" w:cs="Consolas"/>
+          <w:color w:val="0000FF"/>
+          <w:sz w:val="19"/>
+          <w:szCs w:val="19"/>
+        </w:rPr>
+        <w:t>public</w:t>
+      </w:r>
+      <w:r>
+        <w:rPr>
+          <w:rFonts w:ascii="Consolas" w:hAnsi="Consolas" w:cs="Consolas"/>
+          <w:color w:val="000000"/>
+          <w:sz w:val="19"/>
+          <w:szCs w:val="19"/>
+        </w:rPr>
+        <w:t xml:space="preserve"> </w:t>
+      </w:r>
+      <w:r>
+        <w:rPr>
+          <w:rFonts w:ascii="Consolas" w:hAnsi="Consolas" w:cs="Consolas"/>
+          <w:color w:val="0000FF"/>
+          <w:sz w:val="19"/>
+          <w:szCs w:val="19"/>
+        </w:rPr>
+        <w:t>int</w:t>
+      </w:r>
+      <w:r>
+        <w:rPr>
+          <w:rFonts w:ascii="Consolas" w:hAnsi="Consolas" w:cs="Consolas"/>
+          <w:color w:val="000000"/>
+          <w:sz w:val="19"/>
+          <w:szCs w:val="19"/>
+        </w:rPr>
+        <w:t xml:space="preserve"> ID { </w:t>
+      </w:r>
+      <w:r>
+        <w:rPr>
+          <w:rFonts w:ascii="Consolas" w:hAnsi="Consolas" w:cs="Consolas"/>
+          <w:color w:val="0000FF"/>
+          <w:sz w:val="19"/>
+          <w:szCs w:val="19"/>
+        </w:rPr>
+        <w:t>get</w:t>
+      </w:r>
+      <w:r>
+        <w:rPr>
+          <w:rFonts w:ascii="Consolas" w:hAnsi="Consolas" w:cs="Consolas"/>
+          <w:color w:val="000000"/>
+          <w:sz w:val="19"/>
+          <w:szCs w:val="19"/>
+        </w:rPr>
+        <w:t xml:space="preserve">; </w:t>
+      </w:r>
+      <w:r>
+        <w:rPr>
+          <w:rFonts w:ascii="Consolas" w:hAnsi="Consolas" w:cs="Consolas"/>
+          <w:color w:val="0000FF"/>
+          <w:sz w:val="19"/>
+          <w:szCs w:val="19"/>
+        </w:rPr>
+        <w:t>set</w:t>
+      </w:r>
+      <w:r>
+        <w:rPr>
+          <w:rFonts w:ascii="Consolas" w:hAnsi="Consolas" w:cs="Consolas"/>
+          <w:color w:val="000000"/>
+          <w:sz w:val="19"/>
+          <w:szCs w:val="19"/>
+        </w:rPr>
+        <w:t>; }</w:t>
+      </w:r>
+    </w:p>
+    <w:p>
+      <w:pPr>
+        <w:autoSpaceDE w:val="0"/>
+        <w:autoSpaceDN w:val="0"/>
+        <w:adjustRightInd w:val="0"/>
+        <w:spacing w:after="0" w:line="240" w:lineRule="auto"/>
+        <w:rPr>
+          <w:rFonts w:ascii="Consolas" w:hAnsi="Consolas" w:cs="Consolas"/>
+          <w:color w:val="000000"/>
+          <w:sz w:val="19"/>
+          <w:szCs w:val="19"/>
+        </w:rPr>
+      </w:pPr>
+      <w:r>
+        <w:rPr>
+          <w:rFonts w:ascii="Consolas" w:hAnsi="Consolas" w:cs="Consolas"/>
+          <w:color w:val="000000"/>
+          <w:sz w:val="19"/>
+          <w:szCs w:val="19"/>
+        </w:rPr>
+        <w:t xml:space="preserve">        </w:t>
+      </w:r>
+      <w:r>
+        <w:rPr>
+          <w:rFonts w:ascii="Consolas" w:hAnsi="Consolas" w:cs="Consolas"/>
+          <w:color w:val="0000FF"/>
+          <w:sz w:val="19"/>
+          <w:szCs w:val="19"/>
+        </w:rPr>
+        <w:t>public</w:t>
+      </w:r>
+      <w:r>
+        <w:rPr>
+          <w:rFonts w:ascii="Consolas" w:hAnsi="Consolas" w:cs="Consolas"/>
+          <w:color w:val="000000"/>
+          <w:sz w:val="19"/>
+          <w:szCs w:val="19"/>
+        </w:rPr>
+        <w:t xml:space="preserve"> </w:t>
+      </w:r>
+      <w:r>
+        <w:rPr>
+          <w:rFonts w:ascii="Consolas" w:hAnsi="Consolas" w:cs="Consolas"/>
+          <w:color w:val="0000FF"/>
+          <w:sz w:val="19"/>
+          <w:szCs w:val="19"/>
+        </w:rPr>
+        <w:t>string</w:t>
+      </w:r>
+      <w:r>
+        <w:rPr>
+          <w:rFonts w:ascii="Consolas" w:hAnsi="Consolas" w:cs="Consolas"/>
+          <w:color w:val="000000"/>
+          <w:sz w:val="19"/>
+          <w:szCs w:val="19"/>
+        </w:rPr>
+        <w:t xml:space="preserve"> PurchaseOrderNo { </w:t>
+      </w:r>
+      <w:r>
+        <w:rPr>
+          <w:rFonts w:ascii="Consolas" w:hAnsi="Consolas" w:cs="Consolas"/>
+          <w:color w:val="0000FF"/>
+          <w:sz w:val="19"/>
+          <w:szCs w:val="19"/>
+        </w:rPr>
+        <w:t>get</w:t>
+      </w:r>
+      <w:r>
+        <w:rPr>
+          <w:rFonts w:ascii="Consolas" w:hAnsi="Consolas" w:cs="Consolas"/>
+          <w:color w:val="000000"/>
+          <w:sz w:val="19"/>
+          <w:szCs w:val="19"/>
+        </w:rPr>
+        <w:t xml:space="preserve">; </w:t>
+      </w:r>
+      <w:r>
+        <w:rPr>
+          <w:rFonts w:ascii="Consolas" w:hAnsi="Consolas" w:cs="Consolas"/>
+          <w:color w:val="0000FF"/>
+          <w:sz w:val="19"/>
+          <w:szCs w:val="19"/>
+        </w:rPr>
+        <w:t>set</w:t>
+      </w:r>
+      <w:r>
+        <w:rPr>
+          <w:rFonts w:ascii="Consolas" w:hAnsi="Consolas" w:cs="Consolas"/>
+          <w:color w:val="000000"/>
+          <w:sz w:val="19"/>
+          <w:szCs w:val="19"/>
+        </w:rPr>
+        <w:t>; }</w:t>
+      </w:r>
+    </w:p>
+    <w:p>
+      <w:pPr>
+        <w:autoSpaceDE w:val="0"/>
+        <w:autoSpaceDN w:val="0"/>
+        <w:adjustRightInd w:val="0"/>
+        <w:spacing w:after="0" w:line="240" w:lineRule="auto"/>
+        <w:rPr>
+          <w:rFonts w:ascii="Consolas" w:hAnsi="Consolas" w:cs="Consolas"/>
+          <w:color w:val="000000"/>
+          <w:sz w:val="19"/>
+          <w:szCs w:val="19"/>
+        </w:rPr>
+      </w:pPr>
+      <w:r>
+        <w:rPr>
+          <w:rFonts w:ascii="Consolas" w:hAnsi="Consolas" w:cs="Consolas"/>
+          <w:color w:val="000000"/>
+          <w:sz w:val="19"/>
+          <w:szCs w:val="19"/>
+        </w:rPr>
+        <w:t xml:space="preserve">        </w:t>
+      </w:r>
+      <w:r>
+        <w:rPr>
+          <w:rFonts w:ascii="Consolas" w:hAnsi="Consolas" w:cs="Consolas"/>
+          <w:color w:val="0000FF"/>
+          <w:sz w:val="19"/>
+          <w:szCs w:val="19"/>
+        </w:rPr>
+        <w:t>public</w:t>
+      </w:r>
+      <w:r>
+        <w:rPr>
+          <w:rFonts w:ascii="Consolas" w:hAnsi="Consolas" w:cs="Consolas"/>
+          <w:color w:val="000000"/>
+          <w:sz w:val="19"/>
+          <w:szCs w:val="19"/>
+        </w:rPr>
+        <w:t xml:space="preserve"> Nullable&lt;System.DateTime&gt; PurchaseOrderDate { </w:t>
+      </w:r>
+      <w:r>
+        <w:rPr>
+          <w:rFonts w:ascii="Consolas" w:hAnsi="Consolas" w:cs="Consolas"/>
+          <w:color w:val="0000FF"/>
+          <w:sz w:val="19"/>
+          <w:szCs w:val="19"/>
+        </w:rPr>
+        <w:t>get</w:t>
+      </w:r>
+      <w:r>
+        <w:rPr>
+          <w:rFonts w:ascii="Consolas" w:hAnsi="Consolas" w:cs="Consolas"/>
+          <w:color w:val="000000"/>
+          <w:sz w:val="19"/>
+          <w:szCs w:val="19"/>
+        </w:rPr>
+        <w:t xml:space="preserve">; </w:t>
+      </w:r>
+      <w:r>
+        <w:rPr>
+          <w:rFonts w:ascii="Consolas" w:hAnsi="Consolas" w:cs="Consolas"/>
+          <w:color w:val="0000FF"/>
+          <w:sz w:val="19"/>
+          <w:szCs w:val="19"/>
+        </w:rPr>
+        <w:t>set</w:t>
+      </w:r>
+      <w:r>
+        <w:rPr>
+          <w:rFonts w:ascii="Consolas" w:hAnsi="Consolas" w:cs="Consolas"/>
+          <w:color w:val="000000"/>
+          <w:sz w:val="19"/>
+          <w:szCs w:val="19"/>
+        </w:rPr>
+        <w:t>; }</w:t>
+      </w:r>
+    </w:p>
+    <w:p>
+      <w:pPr>
+        <w:autoSpaceDE w:val="0"/>
+        <w:autoSpaceDN w:val="0"/>
+        <w:adjustRightInd w:val="0"/>
+        <w:spacing w:after="0" w:line="240" w:lineRule="auto"/>
+        <w:rPr>
+          <w:rFonts w:ascii="Consolas" w:hAnsi="Consolas" w:cs="Consolas"/>
+          <w:color w:val="000000"/>
+          <w:sz w:val="19"/>
+          <w:szCs w:val="19"/>
+        </w:rPr>
+      </w:pPr>
+      <w:r>
+        <w:rPr>
+          <w:rFonts w:ascii="Consolas" w:hAnsi="Consolas" w:cs="Consolas"/>
+          <w:color w:val="000000"/>
+          <w:sz w:val="19"/>
+          <w:szCs w:val="19"/>
+        </w:rPr>
+        <w:t xml:space="preserve">        </w:t>
+      </w:r>
+      <w:r>
+        <w:rPr>
+          <w:rFonts w:ascii="Consolas" w:hAnsi="Consolas" w:cs="Consolas"/>
+          <w:color w:val="0000FF"/>
+          <w:sz w:val="19"/>
+          <w:szCs w:val="19"/>
+        </w:rPr>
+        <w:t>public</w:t>
+      </w:r>
+      <w:r>
+        <w:rPr>
+          <w:rFonts w:ascii="Consolas" w:hAnsi="Consolas" w:cs="Consolas"/>
+          <w:color w:val="000000"/>
+          <w:sz w:val="19"/>
+          <w:szCs w:val="19"/>
+        </w:rPr>
+        <w:t xml:space="preserve"> </w:t>
+      </w:r>
+      <w:r>
+        <w:rPr>
+          <w:rFonts w:ascii="Consolas" w:hAnsi="Consolas" w:cs="Consolas"/>
+          <w:color w:val="0000FF"/>
+          <w:sz w:val="19"/>
+          <w:szCs w:val="19"/>
+        </w:rPr>
+        <w:t>string</w:t>
+      </w:r>
+      <w:r>
+        <w:rPr>
+          <w:rFonts w:ascii="Consolas" w:hAnsi="Consolas" w:cs="Consolas"/>
+          <w:color w:val="000000"/>
+          <w:sz w:val="19"/>
+          <w:szCs w:val="19"/>
+        </w:rPr>
+        <w:t xml:space="preserve"> WarehouseCode { </w:t>
+      </w:r>
+      <w:r>
+        <w:rPr>
+          <w:rFonts w:ascii="Consolas" w:hAnsi="Consolas" w:cs="Consolas"/>
+          <w:color w:val="0000FF"/>
+          <w:sz w:val="19"/>
+          <w:szCs w:val="19"/>
+        </w:rPr>
+        <w:t>get</w:t>
+      </w:r>
+      <w:r>
+        <w:rPr>
+          <w:rFonts w:ascii="Consolas" w:hAnsi="Consolas" w:cs="Consolas"/>
+          <w:color w:val="000000"/>
+          <w:sz w:val="19"/>
+          <w:szCs w:val="19"/>
+        </w:rPr>
+        <w:t xml:space="preserve">; </w:t>
+      </w:r>
+      <w:r>
+        <w:rPr>
+          <w:rFonts w:ascii="Consolas" w:hAnsi="Consolas" w:cs="Consolas"/>
+          <w:color w:val="0000FF"/>
+          <w:sz w:val="19"/>
+          <w:szCs w:val="19"/>
+        </w:rPr>
+        <w:t>set</w:t>
+      </w:r>
+      <w:r>
+        <w:rPr>
+          <w:rFonts w:ascii="Consolas" w:hAnsi="Consolas" w:cs="Consolas"/>
+          <w:color w:val="000000"/>
+          <w:sz w:val="19"/>
+          <w:szCs w:val="19"/>
+        </w:rPr>
+        <w:t>; }</w:t>
+      </w:r>
+    </w:p>
+    <w:p>
+      <w:pPr>
+        <w:autoSpaceDE w:val="0"/>
+        <w:autoSpaceDN w:val="0"/>
+        <w:adjustRightInd w:val="0"/>
+        <w:spacing w:after="0" w:line="240" w:lineRule="auto"/>
+        <w:rPr>
+          <w:rFonts w:ascii="Consolas" w:hAnsi="Consolas" w:cs="Consolas"/>
+          <w:color w:val="000000"/>
+          <w:sz w:val="19"/>
+          <w:szCs w:val="19"/>
+        </w:rPr>
+      </w:pPr>
+      <w:r>
+        <w:rPr>
+          <w:rFonts w:ascii="Consolas" w:hAnsi="Consolas" w:cs="Consolas"/>
+          <w:color w:val="000000"/>
+          <w:sz w:val="19"/>
+          <w:szCs w:val="19"/>
+        </w:rPr>
+        <w:t xml:space="preserve">        </w:t>
+      </w:r>
+      <w:r>
+        <w:rPr>
+          <w:rFonts w:ascii="Consolas" w:hAnsi="Consolas" w:cs="Consolas"/>
+          <w:color w:val="0000FF"/>
+          <w:sz w:val="19"/>
+          <w:szCs w:val="19"/>
+        </w:rPr>
+        <w:t>public</w:t>
+      </w:r>
+      <w:r>
+        <w:rPr>
+          <w:rFonts w:ascii="Consolas" w:hAnsi="Consolas" w:cs="Consolas"/>
+          <w:color w:val="000000"/>
+          <w:sz w:val="19"/>
+          <w:szCs w:val="19"/>
+        </w:rPr>
+        <w:t xml:space="preserve"> </w:t>
+      </w:r>
+      <w:r>
+        <w:rPr>
+          <w:rFonts w:ascii="Consolas" w:hAnsi="Consolas" w:cs="Consolas"/>
+          <w:color w:val="0000FF"/>
+          <w:sz w:val="19"/>
+          <w:szCs w:val="19"/>
+        </w:rPr>
+        <w:t>string</w:t>
+      </w:r>
+      <w:r>
+        <w:rPr>
+          <w:rFonts w:ascii="Consolas" w:hAnsi="Consolas" w:cs="Consolas"/>
+          <w:color w:val="000000"/>
+          <w:sz w:val="19"/>
+          <w:szCs w:val="19"/>
+        </w:rPr>
+        <w:t xml:space="preserve"> WarehouseName { </w:t>
+      </w:r>
+      <w:r>
+        <w:rPr>
+          <w:rFonts w:ascii="Consolas" w:hAnsi="Consolas" w:cs="Consolas"/>
+          <w:color w:val="0000FF"/>
+          <w:sz w:val="19"/>
+          <w:szCs w:val="19"/>
+        </w:rPr>
+        <w:t>get</w:t>
+      </w:r>
+      <w:r>
+        <w:rPr>
+          <w:rFonts w:ascii="Consolas" w:hAnsi="Consolas" w:cs="Consolas"/>
+          <w:color w:val="000000"/>
+          <w:sz w:val="19"/>
+          <w:szCs w:val="19"/>
+        </w:rPr>
+        <w:t xml:space="preserve">; </w:t>
+      </w:r>
+      <w:r>
+        <w:rPr>
+          <w:rFonts w:ascii="Consolas" w:hAnsi="Consolas" w:cs="Consolas"/>
+          <w:color w:val="0000FF"/>
+          <w:sz w:val="19"/>
+          <w:szCs w:val="19"/>
+        </w:rPr>
+        <w:t>set</w:t>
+      </w:r>
+      <w:r>
+        <w:rPr>
+          <w:rFonts w:ascii="Consolas" w:hAnsi="Consolas" w:cs="Consolas"/>
+          <w:color w:val="000000"/>
+          <w:sz w:val="19"/>
+          <w:szCs w:val="19"/>
+        </w:rPr>
+        <w:t>; }</w:t>
+      </w:r>
+    </w:p>
+    <w:p>
+      <w:pPr>
+        <w:autoSpaceDE w:val="0"/>
+        <w:autoSpaceDN w:val="0"/>
+        <w:adjustRightInd w:val="0"/>
+        <w:spacing w:after="0" w:line="240" w:lineRule="auto"/>
+        <w:rPr>
+          <w:rFonts w:ascii="Consolas" w:hAnsi="Consolas" w:cs="Consolas"/>
+          <w:color w:val="000000"/>
+          <w:sz w:val="19"/>
+          <w:szCs w:val="19"/>
+        </w:rPr>
+      </w:pPr>
+      <w:r>
+        <w:rPr>
+          <w:rFonts w:ascii="Consolas" w:hAnsi="Consolas" w:cs="Consolas"/>
+          <w:color w:val="000000"/>
+          <w:sz w:val="19"/>
+          <w:szCs w:val="19"/>
+        </w:rPr>
+        <w:t xml:space="preserve">        </w:t>
+      </w:r>
+      <w:r>
+        <w:rPr>
+          <w:rFonts w:ascii="Consolas" w:hAnsi="Consolas" w:cs="Consolas"/>
+          <w:color w:val="0000FF"/>
+          <w:sz w:val="19"/>
+          <w:szCs w:val="19"/>
+        </w:rPr>
+        <w:t>public</w:t>
+      </w:r>
+      <w:r>
+        <w:rPr>
+          <w:rFonts w:ascii="Consolas" w:hAnsi="Consolas" w:cs="Consolas"/>
+          <w:color w:val="000000"/>
+          <w:sz w:val="19"/>
+          <w:szCs w:val="19"/>
+        </w:rPr>
+        <w:t xml:space="preserve"> </w:t>
+      </w:r>
+      <w:r>
+        <w:rPr>
+          <w:rFonts w:ascii="Consolas" w:hAnsi="Consolas" w:cs="Consolas"/>
+          <w:color w:val="0000FF"/>
+          <w:sz w:val="19"/>
+          <w:szCs w:val="19"/>
+        </w:rPr>
+        <w:t>string</w:t>
+      </w:r>
+      <w:r>
+        <w:rPr>
+          <w:rFonts w:ascii="Consolas" w:hAnsi="Consolas" w:cs="Consolas"/>
+          <w:color w:val="000000"/>
+          <w:sz w:val="19"/>
+          <w:szCs w:val="19"/>
+        </w:rPr>
+        <w:t xml:space="preserve"> ExportStatus { </w:t>
+      </w:r>
+      <w:r>
+        <w:rPr>
+          <w:rFonts w:ascii="Consolas" w:hAnsi="Consolas" w:cs="Consolas"/>
+          <w:color w:val="0000FF"/>
+          <w:sz w:val="19"/>
+          <w:szCs w:val="19"/>
+        </w:rPr>
+        <w:t>get</w:t>
+      </w:r>
+      <w:r>
+        <w:rPr>
+          <w:rFonts w:ascii="Consolas" w:hAnsi="Consolas" w:cs="Consolas"/>
+          <w:color w:val="000000"/>
+          <w:sz w:val="19"/>
+          <w:szCs w:val="19"/>
+        </w:rPr>
+        <w:t xml:space="preserve">; </w:t>
+      </w:r>
+      <w:r>
+        <w:rPr>
+          <w:rFonts w:ascii="Consolas" w:hAnsi="Consolas" w:cs="Consolas"/>
+          <w:color w:val="0000FF"/>
+          <w:sz w:val="19"/>
+          <w:szCs w:val="19"/>
+        </w:rPr>
+        <w:t>set</w:t>
+      </w:r>
+      <w:r>
+        <w:rPr>
+          <w:rFonts w:ascii="Consolas" w:hAnsi="Consolas" w:cs="Consolas"/>
+          <w:color w:val="000000"/>
+          <w:sz w:val="19"/>
+          <w:szCs w:val="19"/>
+        </w:rPr>
+        <w:t>; }</w:t>
+      </w:r>
+    </w:p>
+    <w:p>
+      <w:pPr>
+        <w:autoSpaceDE w:val="0"/>
+        <w:autoSpaceDN w:val="0"/>
+        <w:adjustRightInd w:val="0"/>
+        <w:spacing w:after="0" w:line="240" w:lineRule="auto"/>
+        <w:rPr>
+          <w:rFonts w:ascii="Consolas" w:hAnsi="Consolas" w:cs="Consolas"/>
+          <w:color w:val="000000"/>
+          <w:sz w:val="19"/>
+          <w:szCs w:val="19"/>
+        </w:rPr>
+      </w:pPr>
+      <w:r>
+        <w:rPr>
+          <w:rFonts w:ascii="Consolas" w:hAnsi="Consolas" w:cs="Consolas"/>
+          <w:color w:val="000000"/>
+          <w:sz w:val="19"/>
+          <w:szCs w:val="19"/>
+        </w:rPr>
+        <w:t xml:space="preserve">        </w:t>
+      </w:r>
+      <w:r>
+        <w:rPr>
+          <w:rFonts w:ascii="Consolas" w:hAnsi="Consolas" w:cs="Consolas"/>
+          <w:color w:val="0000FF"/>
+          <w:sz w:val="19"/>
+          <w:szCs w:val="19"/>
+        </w:rPr>
+        <w:t>public</w:t>
+      </w:r>
+      <w:r>
+        <w:rPr>
+          <w:rFonts w:ascii="Consolas" w:hAnsi="Consolas" w:cs="Consolas"/>
+          <w:color w:val="000000"/>
+          <w:sz w:val="19"/>
+          <w:szCs w:val="19"/>
+        </w:rPr>
+        <w:t xml:space="preserve"> </w:t>
+      </w:r>
+      <w:r>
+        <w:rPr>
+          <w:rFonts w:ascii="Consolas" w:hAnsi="Consolas" w:cs="Consolas"/>
+          <w:color w:val="0000FF"/>
+          <w:sz w:val="19"/>
+          <w:szCs w:val="19"/>
+        </w:rPr>
+        <w:t>string</w:t>
+      </w:r>
+      <w:r>
+        <w:rPr>
+          <w:rFonts w:ascii="Consolas" w:hAnsi="Consolas" w:cs="Consolas"/>
+          <w:color w:val="000000"/>
+          <w:sz w:val="19"/>
+          <w:szCs w:val="19"/>
+        </w:rPr>
+        <w:t xml:space="preserve"> InputStatus { </w:t>
+      </w:r>
+      <w:r>
+        <w:rPr>
+          <w:rFonts w:ascii="Consolas" w:hAnsi="Consolas" w:cs="Consolas"/>
+          <w:color w:val="0000FF"/>
+          <w:sz w:val="19"/>
+          <w:szCs w:val="19"/>
+        </w:rPr>
+        <w:t>get</w:t>
+      </w:r>
+      <w:r>
+        <w:rPr>
+          <w:rFonts w:ascii="Consolas" w:hAnsi="Consolas" w:cs="Consolas"/>
+          <w:color w:val="000000"/>
+          <w:sz w:val="19"/>
+          <w:szCs w:val="19"/>
+        </w:rPr>
+        <w:t xml:space="preserve">; </w:t>
+      </w:r>
+      <w:r>
+        <w:rPr>
+          <w:rFonts w:ascii="Consolas" w:hAnsi="Consolas" w:cs="Consolas"/>
+          <w:color w:val="0000FF"/>
+          <w:sz w:val="19"/>
+          <w:szCs w:val="19"/>
+        </w:rPr>
+        <w:t>set</w:t>
+      </w:r>
+      <w:r>
+        <w:rPr>
+          <w:rFonts w:ascii="Consolas" w:hAnsi="Consolas" w:cs="Consolas"/>
+          <w:color w:val="000000"/>
+          <w:sz w:val="19"/>
+          <w:szCs w:val="19"/>
+        </w:rPr>
+        <w:t>; }</w:t>
+      </w:r>
+    </w:p>
+    <w:p>
+      <w:pPr>
+        <w:autoSpaceDE w:val="0"/>
+        <w:autoSpaceDN w:val="0"/>
+        <w:adjustRightInd w:val="0"/>
+        <w:spacing w:after="0" w:line="240" w:lineRule="auto"/>
+        <w:rPr>
+          <w:rFonts w:ascii="Consolas" w:hAnsi="Consolas" w:cs="Consolas"/>
+          <w:color w:val="000000"/>
+          <w:sz w:val="19"/>
+          <w:szCs w:val="19"/>
+        </w:rPr>
+      </w:pPr>
+      <w:r>
+        <w:rPr>
+          <w:rFonts w:ascii="Consolas" w:hAnsi="Consolas" w:cs="Consolas"/>
+          <w:color w:val="000000"/>
+          <w:sz w:val="19"/>
+          <w:szCs w:val="19"/>
+        </w:rPr>
+        <w:t xml:space="preserve">        </w:t>
+      </w:r>
+      <w:r>
+        <w:rPr>
+          <w:rFonts w:ascii="Consolas" w:hAnsi="Consolas" w:cs="Consolas"/>
+          <w:color w:val="0000FF"/>
+          <w:sz w:val="19"/>
+          <w:szCs w:val="19"/>
+        </w:rPr>
+        <w:t>public</w:t>
+      </w:r>
+      <w:r>
+        <w:rPr>
+          <w:rFonts w:ascii="Consolas" w:hAnsi="Consolas" w:cs="Consolas"/>
+          <w:color w:val="000000"/>
+          <w:sz w:val="19"/>
+          <w:szCs w:val="19"/>
+        </w:rPr>
+        <w:t xml:space="preserve"> </w:t>
+      </w:r>
+      <w:r>
+        <w:rPr>
+          <w:rFonts w:ascii="Consolas" w:hAnsi="Consolas" w:cs="Consolas"/>
+          <w:color w:val="0000FF"/>
+          <w:sz w:val="19"/>
+          <w:szCs w:val="19"/>
+        </w:rPr>
+        <w:t>string</w:t>
+      </w:r>
+      <w:r>
+        <w:rPr>
+          <w:rFonts w:ascii="Consolas" w:hAnsi="Consolas" w:cs="Consolas"/>
+          <w:color w:val="000000"/>
+          <w:sz w:val="19"/>
+          <w:szCs w:val="19"/>
+        </w:rPr>
+        <w:t xml:space="preserve"> PrintStatus { </w:t>
+      </w:r>
+      <w:r>
+        <w:rPr>
+          <w:rFonts w:ascii="Consolas" w:hAnsi="Consolas" w:cs="Consolas"/>
+          <w:color w:val="0000FF"/>
+          <w:sz w:val="19"/>
+          <w:szCs w:val="19"/>
+        </w:rPr>
+        <w:t>get</w:t>
+      </w:r>
+      <w:r>
+        <w:rPr>
+          <w:rFonts w:ascii="Consolas" w:hAnsi="Consolas" w:cs="Consolas"/>
+          <w:color w:val="000000"/>
+          <w:sz w:val="19"/>
+          <w:szCs w:val="19"/>
+        </w:rPr>
+        <w:t xml:space="preserve">; </w:t>
+      </w:r>
+      <w:r>
+        <w:rPr>
+          <w:rFonts w:ascii="Consolas" w:hAnsi="Consolas" w:cs="Consolas"/>
+          <w:color w:val="0000FF"/>
+          <w:sz w:val="19"/>
+          <w:szCs w:val="19"/>
+        </w:rPr>
+        <w:t>set</w:t>
+      </w:r>
+      <w:r>
+        <w:rPr>
+          <w:rFonts w:ascii="Consolas" w:hAnsi="Consolas" w:cs="Consolas"/>
+          <w:color w:val="000000"/>
+          <w:sz w:val="19"/>
+          <w:szCs w:val="19"/>
+        </w:rPr>
+        <w:t>; }</w:t>
+      </w:r>
+    </w:p>
+    <w:p>
+      <w:pPr>
+        <w:autoSpaceDE w:val="0"/>
+        <w:autoSpaceDN w:val="0"/>
+        <w:adjustRightInd w:val="0"/>
+        <w:spacing w:after="0" w:line="240" w:lineRule="auto"/>
+        <w:rPr>
+          <w:rFonts w:ascii="Consolas" w:hAnsi="Consolas" w:cs="Consolas"/>
+          <w:color w:val="000000"/>
+          <w:sz w:val="19"/>
+          <w:szCs w:val="19"/>
+        </w:rPr>
+      </w:pPr>
+      <w:r>
+        <w:rPr>
+          <w:rFonts w:ascii="Consolas" w:hAnsi="Consolas" w:cs="Consolas"/>
+          <w:color w:val="000000"/>
+          <w:sz w:val="19"/>
+          <w:szCs w:val="19"/>
+        </w:rPr>
+        <w:t xml:space="preserve">        </w:t>
+      </w:r>
+      <w:r>
+        <w:rPr>
+          <w:rFonts w:ascii="Consolas" w:hAnsi="Consolas" w:cs="Consolas"/>
+          <w:color w:val="0000FF"/>
+          <w:sz w:val="19"/>
+          <w:szCs w:val="19"/>
+        </w:rPr>
+        <w:t>public</w:t>
+      </w:r>
+      <w:r>
+        <w:rPr>
+          <w:rFonts w:ascii="Consolas" w:hAnsi="Consolas" w:cs="Consolas"/>
+          <w:color w:val="000000"/>
+          <w:sz w:val="19"/>
+          <w:szCs w:val="19"/>
+        </w:rPr>
+        <w:t xml:space="preserve"> </w:t>
+      </w:r>
+      <w:r>
+        <w:rPr>
+          <w:rFonts w:ascii="Consolas" w:hAnsi="Consolas" w:cs="Consolas"/>
+          <w:color w:val="0000FF"/>
+          <w:sz w:val="19"/>
+          <w:szCs w:val="19"/>
+        </w:rPr>
+        <w:t>string</w:t>
+      </w:r>
+      <w:r>
+        <w:rPr>
+          <w:rFonts w:ascii="Consolas" w:hAnsi="Consolas" w:cs="Consolas"/>
+          <w:color w:val="000000"/>
+          <w:sz w:val="19"/>
+          <w:szCs w:val="19"/>
+        </w:rPr>
+        <w:t xml:space="preserve"> GetDataStatus { </w:t>
+      </w:r>
+      <w:r>
+        <w:rPr>
+          <w:rFonts w:ascii="Consolas" w:hAnsi="Consolas" w:cs="Consolas"/>
+          <w:color w:val="0000FF"/>
+          <w:sz w:val="19"/>
+          <w:szCs w:val="19"/>
+        </w:rPr>
+        <w:t>get</w:t>
+      </w:r>
+      <w:r>
+        <w:rPr>
+          <w:rFonts w:ascii="Consolas" w:hAnsi="Consolas" w:cs="Consolas"/>
+          <w:color w:val="000000"/>
+          <w:sz w:val="19"/>
+          <w:szCs w:val="19"/>
+        </w:rPr>
+        <w:t xml:space="preserve">; </w:t>
+      </w:r>
+      <w:r>
+        <w:rPr>
+          <w:rFonts w:ascii="Consolas" w:hAnsi="Consolas" w:cs="Consolas"/>
+          <w:color w:val="0000FF"/>
+          <w:sz w:val="19"/>
+          <w:szCs w:val="19"/>
+        </w:rPr>
+        <w:t>set</w:t>
+      </w:r>
+      <w:r>
+        <w:rPr>
+          <w:rFonts w:ascii="Consolas" w:hAnsi="Consolas" w:cs="Consolas"/>
+          <w:color w:val="000000"/>
+          <w:sz w:val="19"/>
+          <w:szCs w:val="19"/>
+        </w:rPr>
+        <w:t>; }</w:t>
+      </w:r>
+    </w:p>
+    <w:p>
+      <w:pPr>
+        <w:autoSpaceDE w:val="0"/>
+        <w:autoSpaceDN w:val="0"/>
+        <w:adjustRightInd w:val="0"/>
+        <w:spacing w:after="0" w:line="240" w:lineRule="auto"/>
+        <w:rPr>
+          <w:rFonts w:ascii="Consolas" w:hAnsi="Consolas" w:cs="Consolas"/>
+          <w:color w:val="000000"/>
+          <w:sz w:val="19"/>
+          <w:szCs w:val="19"/>
+        </w:rPr>
+      </w:pPr>
+      <w:r>
+        <w:rPr>
+          <w:rFonts w:ascii="Consolas" w:hAnsi="Consolas" w:cs="Consolas"/>
+          <w:color w:val="000000"/>
+          <w:sz w:val="19"/>
+          <w:szCs w:val="19"/>
+        </w:rPr>
+        <w:t xml:space="preserve">        </w:t>
+      </w:r>
+      <w:r>
+        <w:rPr>
+          <w:rFonts w:ascii="Consolas" w:hAnsi="Consolas" w:cs="Consolas"/>
+          <w:color w:val="0000FF"/>
+          <w:sz w:val="19"/>
+          <w:szCs w:val="19"/>
+        </w:rPr>
+        <w:t>public</w:t>
+      </w:r>
+      <w:r>
+        <w:rPr>
+          <w:rFonts w:ascii="Consolas" w:hAnsi="Consolas" w:cs="Consolas"/>
+          <w:color w:val="000000"/>
+          <w:sz w:val="19"/>
+          <w:szCs w:val="19"/>
+        </w:rPr>
+        <w:t xml:space="preserve"> </w:t>
+      </w:r>
+      <w:r>
+        <w:rPr>
+          <w:rFonts w:ascii="Consolas" w:hAnsi="Consolas" w:cs="Consolas"/>
+          <w:color w:val="0000FF"/>
+          <w:sz w:val="19"/>
+          <w:szCs w:val="19"/>
+        </w:rPr>
+        <w:t>string</w:t>
+      </w:r>
+      <w:r>
+        <w:rPr>
+          <w:rFonts w:ascii="Consolas" w:hAnsi="Consolas" w:cs="Consolas"/>
+          <w:color w:val="000000"/>
+          <w:sz w:val="19"/>
+          <w:szCs w:val="19"/>
+        </w:rPr>
+        <w:t xml:space="preserve"> RecordStatus { </w:t>
+      </w:r>
+      <w:r>
+        <w:rPr>
+          <w:rFonts w:ascii="Consolas" w:hAnsi="Consolas" w:cs="Consolas"/>
+          <w:color w:val="0000FF"/>
+          <w:sz w:val="19"/>
+          <w:szCs w:val="19"/>
+        </w:rPr>
+        <w:t>get</w:t>
+      </w:r>
+      <w:r>
+        <w:rPr>
+          <w:rFonts w:ascii="Consolas" w:hAnsi="Consolas" w:cs="Consolas"/>
+          <w:color w:val="000000"/>
+          <w:sz w:val="19"/>
+          <w:szCs w:val="19"/>
+        </w:rPr>
+        <w:t xml:space="preserve">; </w:t>
+      </w:r>
+      <w:r>
+        <w:rPr>
+          <w:rFonts w:ascii="Consolas" w:hAnsi="Consolas" w:cs="Consolas"/>
+          <w:color w:val="0000FF"/>
+          <w:sz w:val="19"/>
+          <w:szCs w:val="19"/>
+        </w:rPr>
+        <w:t>set</w:t>
+      </w:r>
+      <w:r>
+        <w:rPr>
+          <w:rFonts w:ascii="Consolas" w:hAnsi="Consolas" w:cs="Consolas"/>
+          <w:color w:val="000000"/>
+          <w:sz w:val="19"/>
+          <w:szCs w:val="19"/>
+        </w:rPr>
+        <w:t>; }</w:t>
+      </w:r>
+    </w:p>
+    <w:p>
+      <w:pPr>
+        <w:autoSpaceDE w:val="0"/>
+        <w:autoSpaceDN w:val="0"/>
+        <w:adjustRightInd w:val="0"/>
+        <w:spacing w:after="0" w:line="240" w:lineRule="auto"/>
+        <w:rPr>
+          <w:rFonts w:ascii="Consolas" w:hAnsi="Consolas" w:cs="Consolas"/>
+          <w:color w:val="000000"/>
+          <w:sz w:val="19"/>
+          <w:szCs w:val="19"/>
+        </w:rPr>
+      </w:pPr>
+      <w:r>
+        <w:rPr>
+          <w:rFonts w:ascii="Consolas" w:hAnsi="Consolas" w:cs="Consolas"/>
+          <w:color w:val="000000"/>
+          <w:sz w:val="19"/>
+          <w:szCs w:val="19"/>
+        </w:rPr>
+        <w:t xml:space="preserve">        </w:t>
+      </w:r>
+      <w:r>
+        <w:rPr>
+          <w:rFonts w:ascii="Consolas" w:hAnsi="Consolas" w:cs="Consolas"/>
+          <w:color w:val="0000FF"/>
+          <w:sz w:val="19"/>
+          <w:szCs w:val="19"/>
+        </w:rPr>
+        <w:t>public</w:t>
+      </w:r>
+      <w:r>
+        <w:rPr>
+          <w:rFonts w:ascii="Consolas" w:hAnsi="Consolas" w:cs="Consolas"/>
+          <w:color w:val="000000"/>
+          <w:sz w:val="19"/>
+          <w:szCs w:val="19"/>
+        </w:rPr>
+        <w:t xml:space="preserve"> Nullable&lt;System.DateTime&gt; CreateDate { </w:t>
+      </w:r>
+      <w:r>
+        <w:rPr>
+          <w:rFonts w:ascii="Consolas" w:hAnsi="Consolas" w:cs="Consolas"/>
+          <w:color w:val="0000FF"/>
+          <w:sz w:val="19"/>
+          <w:szCs w:val="19"/>
+        </w:rPr>
+        <w:t>get</w:t>
+      </w:r>
+      <w:r>
+        <w:rPr>
+          <w:rFonts w:ascii="Consolas" w:hAnsi="Consolas" w:cs="Consolas"/>
+          <w:color w:val="000000"/>
+          <w:sz w:val="19"/>
+          <w:szCs w:val="19"/>
+        </w:rPr>
+        <w:t xml:space="preserve">; </w:t>
+      </w:r>
+      <w:r>
+        <w:rPr>
+          <w:rFonts w:ascii="Consolas" w:hAnsi="Consolas" w:cs="Consolas"/>
+          <w:color w:val="0000FF"/>
+          <w:sz w:val="19"/>
+          <w:szCs w:val="19"/>
+        </w:rPr>
+        <w:t>set</w:t>
+      </w:r>
+      <w:r>
+        <w:rPr>
+          <w:rFonts w:ascii="Consolas" w:hAnsi="Consolas" w:cs="Consolas"/>
+          <w:color w:val="000000"/>
+          <w:sz w:val="19"/>
+          <w:szCs w:val="19"/>
+        </w:rPr>
+        <w:t>; }</w:t>
+      </w:r>
+    </w:p>
+    <w:p>
+      <w:pPr>
+        <w:autoSpaceDE w:val="0"/>
+        <w:autoSpaceDN w:val="0"/>
+        <w:adjustRightInd w:val="0"/>
+        <w:spacing w:after="0" w:line="240" w:lineRule="auto"/>
+        <w:rPr>
+          <w:rFonts w:ascii="Consolas" w:hAnsi="Consolas" w:cs="Consolas"/>
+          <w:color w:val="000000"/>
+          <w:sz w:val="19"/>
+          <w:szCs w:val="19"/>
+        </w:rPr>
+      </w:pPr>
+      <w:r>
+        <w:rPr>
+          <w:rFonts w:ascii="Consolas" w:hAnsi="Consolas" w:cs="Consolas"/>
+          <w:color w:val="000000"/>
+          <w:sz w:val="19"/>
+          <w:szCs w:val="19"/>
+        </w:rPr>
+        <w:t xml:space="preserve">        </w:t>
+      </w:r>
+      <w:r>
+        <w:rPr>
+          <w:rFonts w:ascii="Consolas" w:hAnsi="Consolas" w:cs="Consolas"/>
+          <w:color w:val="0000FF"/>
+          <w:sz w:val="19"/>
+          <w:szCs w:val="19"/>
+        </w:rPr>
+        <w:t>public</w:t>
+      </w:r>
+      <w:r>
+        <w:rPr>
+          <w:rFonts w:ascii="Consolas" w:hAnsi="Consolas" w:cs="Consolas"/>
+          <w:color w:val="000000"/>
+          <w:sz w:val="19"/>
+          <w:szCs w:val="19"/>
+        </w:rPr>
+        <w:t xml:space="preserve"> </w:t>
+      </w:r>
+      <w:r>
+        <w:rPr>
+          <w:rFonts w:ascii="Consolas" w:hAnsi="Consolas" w:cs="Consolas"/>
+          <w:color w:val="0000FF"/>
+          <w:sz w:val="19"/>
+          <w:szCs w:val="19"/>
+        </w:rPr>
+        <w:t>string</w:t>
+      </w:r>
+      <w:r>
+        <w:rPr>
+          <w:rFonts w:ascii="Consolas" w:hAnsi="Consolas" w:cs="Consolas"/>
+          <w:color w:val="000000"/>
+          <w:sz w:val="19"/>
+          <w:szCs w:val="19"/>
+        </w:rPr>
+        <w:t xml:space="preserve"> UserCreate { </w:t>
+      </w:r>
+      <w:r>
+        <w:rPr>
+          <w:rFonts w:ascii="Consolas" w:hAnsi="Consolas" w:cs="Consolas"/>
+          <w:color w:val="0000FF"/>
+          <w:sz w:val="19"/>
+          <w:szCs w:val="19"/>
+        </w:rPr>
+        <w:t>get</w:t>
+      </w:r>
+      <w:r>
+        <w:rPr>
+          <w:rFonts w:ascii="Consolas" w:hAnsi="Consolas" w:cs="Consolas"/>
+          <w:color w:val="000000"/>
+          <w:sz w:val="19"/>
+          <w:szCs w:val="19"/>
+        </w:rPr>
+        <w:t xml:space="preserve">; </w:t>
+      </w:r>
+      <w:r>
+        <w:rPr>
+          <w:rFonts w:ascii="Consolas" w:hAnsi="Consolas" w:cs="Consolas"/>
+          <w:color w:val="0000FF"/>
+          <w:sz w:val="19"/>
+          <w:szCs w:val="19"/>
+        </w:rPr>
+        <w:t>set</w:t>
+      </w:r>
+      <w:r>
+        <w:rPr>
+          <w:rFonts w:ascii="Consolas" w:hAnsi="Consolas" w:cs="Consolas"/>
+          <w:color w:val="000000"/>
+          <w:sz w:val="19"/>
+          <w:szCs w:val="19"/>
+        </w:rPr>
+        <w:t>; }</w:t>
+      </w:r>
+    </w:p>
+    <w:p>
+      <w:pPr>
+        <w:autoSpaceDE w:val="0"/>
+        <w:autoSpaceDN w:val="0"/>
+        <w:adjustRightInd w:val="0"/>
+        <w:spacing w:after="0" w:line="240" w:lineRule="auto"/>
+        <w:rPr>
+          <w:rFonts w:ascii="Consolas" w:hAnsi="Consolas" w:cs="Consolas"/>
+          <w:color w:val="000000"/>
+          <w:sz w:val="19"/>
+          <w:szCs w:val="19"/>
+        </w:rPr>
+      </w:pPr>
+      <w:r>
+        <w:rPr>
+          <w:rFonts w:ascii="Consolas" w:hAnsi="Consolas" w:cs="Consolas"/>
+          <w:color w:val="000000"/>
+          <w:sz w:val="19"/>
+          <w:szCs w:val="19"/>
+        </w:rPr>
+        <w:t xml:space="preserve">        </w:t>
+      </w:r>
+      <w:r>
+        <w:rPr>
+          <w:rFonts w:ascii="Consolas" w:hAnsi="Consolas" w:cs="Consolas"/>
+          <w:color w:val="0000FF"/>
+          <w:sz w:val="19"/>
+          <w:szCs w:val="19"/>
+        </w:rPr>
+        <w:t>public</w:t>
+      </w:r>
+      <w:r>
+        <w:rPr>
+          <w:rFonts w:ascii="Consolas" w:hAnsi="Consolas" w:cs="Consolas"/>
+          <w:color w:val="000000"/>
+          <w:sz w:val="19"/>
+          <w:szCs w:val="19"/>
+        </w:rPr>
+        <w:t xml:space="preserve"> </w:t>
+      </w:r>
+      <w:r>
+        <w:rPr>
+          <w:rFonts w:ascii="Consolas" w:hAnsi="Consolas" w:cs="Consolas"/>
+          <w:color w:val="0000FF"/>
+          <w:sz w:val="19"/>
+          <w:szCs w:val="19"/>
+        </w:rPr>
+        <w:t>string</w:t>
+      </w:r>
+      <w:r>
+        <w:rPr>
+          <w:rFonts w:ascii="Consolas" w:hAnsi="Consolas" w:cs="Consolas"/>
+          <w:color w:val="000000"/>
+          <w:sz w:val="19"/>
+          <w:szCs w:val="19"/>
+        </w:rPr>
+        <w:t xml:space="preserve"> UserUpdate { </w:t>
+      </w:r>
+      <w:r>
+        <w:rPr>
+          <w:rFonts w:ascii="Consolas" w:hAnsi="Consolas" w:cs="Consolas"/>
+          <w:color w:val="0000FF"/>
+          <w:sz w:val="19"/>
+          <w:szCs w:val="19"/>
+        </w:rPr>
+        <w:t>get</w:t>
+      </w:r>
+      <w:r>
+        <w:rPr>
+          <w:rFonts w:ascii="Consolas" w:hAnsi="Consolas" w:cs="Consolas"/>
+          <w:color w:val="000000"/>
+          <w:sz w:val="19"/>
+          <w:szCs w:val="19"/>
+        </w:rPr>
+        <w:t xml:space="preserve">; </w:t>
+      </w:r>
+      <w:r>
+        <w:rPr>
+          <w:rFonts w:ascii="Consolas" w:hAnsi="Consolas" w:cs="Consolas"/>
+          <w:color w:val="0000FF"/>
+          <w:sz w:val="19"/>
+          <w:szCs w:val="19"/>
+        </w:rPr>
+        <w:t>set</w:t>
+      </w:r>
+      <w:r>
+        <w:rPr>
+          <w:rFonts w:ascii="Consolas" w:hAnsi="Consolas" w:cs="Consolas"/>
+          <w:color w:val="000000"/>
+          <w:sz w:val="19"/>
+          <w:szCs w:val="19"/>
+        </w:rPr>
+        <w:t>; }</w:t>
+      </w:r>
+    </w:p>
+    <w:p>
+      <w:pPr>
+        <w:autoSpaceDE w:val="0"/>
+        <w:autoSpaceDN w:val="0"/>
+        <w:adjustRightInd w:val="0"/>
+        <w:spacing w:after="0" w:line="240" w:lineRule="auto"/>
+        <w:rPr>
+          <w:rFonts w:ascii="Consolas" w:hAnsi="Consolas" w:cs="Consolas"/>
+          <w:color w:val="000000"/>
+          <w:sz w:val="19"/>
+          <w:szCs w:val="19"/>
+        </w:rPr>
+      </w:pPr>
+      <w:r>
+        <w:rPr>
+          <w:rFonts w:ascii="Consolas" w:hAnsi="Consolas" w:cs="Consolas"/>
+          <w:color w:val="000000"/>
+          <w:sz w:val="19"/>
+          <w:szCs w:val="19"/>
+        </w:rPr>
+        <w:t xml:space="preserve">        </w:t>
+      </w:r>
+      <w:r>
+        <w:rPr>
+          <w:rFonts w:ascii="Consolas" w:hAnsi="Consolas" w:cs="Consolas"/>
+          <w:color w:val="0000FF"/>
+          <w:sz w:val="19"/>
+          <w:szCs w:val="19"/>
+        </w:rPr>
+        <w:t>public</w:t>
+      </w:r>
+      <w:r>
+        <w:rPr>
+          <w:rFonts w:ascii="Consolas" w:hAnsi="Consolas" w:cs="Consolas"/>
+          <w:color w:val="000000"/>
+          <w:sz w:val="19"/>
+          <w:szCs w:val="19"/>
+        </w:rPr>
+        <w:t xml:space="preserve"> Nullable&lt;System.DateTime&gt; UpdateDate { </w:t>
+      </w:r>
+      <w:r>
+        <w:rPr>
+          <w:rFonts w:ascii="Consolas" w:hAnsi="Consolas" w:cs="Consolas"/>
+          <w:color w:val="0000FF"/>
+          <w:sz w:val="19"/>
+          <w:szCs w:val="19"/>
+        </w:rPr>
+        <w:t>get</w:t>
+      </w:r>
+      <w:r>
+        <w:rPr>
+          <w:rFonts w:ascii="Consolas" w:hAnsi="Consolas" w:cs="Consolas"/>
+          <w:color w:val="000000"/>
+          <w:sz w:val="19"/>
+          <w:szCs w:val="19"/>
+        </w:rPr>
+        <w:t xml:space="preserve">; </w:t>
+      </w:r>
+      <w:r>
+        <w:rPr>
+          <w:rFonts w:ascii="Consolas" w:hAnsi="Consolas" w:cs="Consolas"/>
+          <w:color w:val="0000FF"/>
+          <w:sz w:val="19"/>
+          <w:szCs w:val="19"/>
+        </w:rPr>
+        <w:t>set</w:t>
+      </w:r>
+      <w:r>
+        <w:rPr>
+          <w:rFonts w:ascii="Consolas" w:hAnsi="Consolas" w:cs="Consolas"/>
+          <w:color w:val="000000"/>
+          <w:sz w:val="19"/>
+          <w:szCs w:val="19"/>
+        </w:rPr>
+        <w:t>; }</w:t>
+      </w:r>
+    </w:p>
+    <w:p>
+      <w:pPr>
+        <w:rPr>
+          <w:rFonts w:ascii="Consolas" w:hAnsi="Consolas" w:cs="Consolas"/>
+          <w:color w:val="000000"/>
+          <w:sz w:val="19"/>
+          <w:szCs w:val="19"/>
+        </w:rPr>
+      </w:pPr>
+      <w:r>
+        <w:rPr>
+          <w:rFonts w:ascii="Consolas" w:hAnsi="Consolas" w:cs="Consolas"/>
+          <w:color w:val="000000"/>
+          <w:sz w:val="19"/>
+          <w:szCs w:val="19"/>
+        </w:rPr>
+        <w:t xml:space="preserve">    }</w:t>
+      </w:r>
+      <w:r>
+        <w:rPr>
+          <w:rFonts w:ascii="Consolas" w:hAnsi="Consolas" w:cs="Consolas"/>
+          <w:color w:val="000000"/>
+          <w:sz w:val="19"/>
+          <w:szCs w:val="19"/>
+        </w:rPr>
+        <w:t xml:space="preserve"> </w:t>
+      </w:r>
       <w:r>
         <w:rPr>
           <w:rFonts w:ascii="Consolas" w:hAnsi="Consolas" w:cs="Consolas"/>
@@ -1597,13 +2992,7 @@
         <w:t xml:space="preserve">- API: </w:t>
       </w:r>
       <w:r>
-        <w:rPr>
-          <w:rFonts w:ascii="Consolas" w:hAnsi="Consolas" w:cs="Consolas"/>
-          <w:color w:val="A31515"/>
-          <w:sz w:val="19"/>
-          <w:szCs w:val="19"/>
-        </w:rPr>
-        <w:t>api-ht/purchaseorder/getpurchaseorderscan</w:t>
+        <w:t>api-ht/saleorders/getsaleorderscan</w:t>
       </w:r>
     </w:p>
     <w:p>
@@ -2944,33 +4333,1591 @@
     </w:p>
     <w:p>
       <w:pPr>
-        <w:rPr>
-          <w:rFonts w:ascii="Consolas" w:hAnsi="Consolas" w:cs="Consolas"/>
-          <w:color w:val="000000"/>
-          <w:sz w:val="19"/>
-          <w:szCs w:val="19"/>
-        </w:rPr>
-      </w:pPr>
-    </w:p>
-    <w:p/>
-    <w:p>
-      <w:r>
-        <w:br w:type="page"/>
-      </w:r>
-    </w:p>
-    <w:p>
-      <w:pPr>
-        <w:jc w:val="center"/>
-        <w:rPr>
-          <w:rFonts w:ascii="Consolas" w:hAnsi="Consolas" w:cs="Consolas"/>
-          <w:b/>
-          <w:color w:val="000000"/>
-          <w:sz w:val="33"/>
-          <w:szCs w:val="19"/>
-        </w:rPr>
-      </w:pPr>
+        <w:autoSpaceDE w:val="0"/>
+        <w:autoSpaceDN w:val="0"/>
+        <w:adjustRightInd w:val="0"/>
+        <w:spacing w:after="0" w:line="240" w:lineRule="auto"/>
+        <w:rPr>
+          <w:rFonts w:ascii="Consolas" w:hAnsi="Consolas" w:cs="Consolas"/>
+          <w:color w:val="000000"/>
+          <w:sz w:val="19"/>
+          <w:szCs w:val="19"/>
+        </w:rPr>
+      </w:pPr>
+      <w:r>
+        <w:rPr>
+          <w:rFonts w:ascii="Consolas" w:hAnsi="Consolas" w:cs="Consolas"/>
+          <w:color w:val="0000FF"/>
+          <w:sz w:val="19"/>
+          <w:szCs w:val="19"/>
+        </w:rPr>
+        <w:t>public</w:t>
+      </w:r>
+      <w:r>
+        <w:rPr>
+          <w:rFonts w:ascii="Consolas" w:hAnsi="Consolas" w:cs="Consolas"/>
+          <w:color w:val="000000"/>
+          <w:sz w:val="19"/>
+          <w:szCs w:val="19"/>
+        </w:rPr>
+        <w:t xml:space="preserve"> </w:t>
+      </w:r>
+      <w:r>
+        <w:rPr>
+          <w:rFonts w:ascii="Consolas" w:hAnsi="Consolas" w:cs="Consolas"/>
+          <w:color w:val="0000FF"/>
+          <w:sz w:val="19"/>
+          <w:szCs w:val="19"/>
+        </w:rPr>
+        <w:t>class</w:t>
+      </w:r>
+      <w:r>
+        <w:rPr>
+          <w:rFonts w:ascii="Consolas" w:hAnsi="Consolas" w:cs="Consolas"/>
+          <w:color w:val="000000"/>
+          <w:sz w:val="19"/>
+          <w:szCs w:val="19"/>
+        </w:rPr>
+        <w:t xml:space="preserve"> </w:t>
+      </w:r>
+      <w:r>
+        <w:rPr>
+          <w:rFonts w:ascii="Consolas" w:hAnsi="Consolas" w:cs="Consolas"/>
+          <w:color w:val="2B91AF"/>
+          <w:sz w:val="19"/>
+          <w:szCs w:val="19"/>
+        </w:rPr>
+        <w:t>SaleOrderBPLModel</w:t>
+      </w:r>
+    </w:p>
+    <w:p>
+      <w:pPr>
+        <w:autoSpaceDE w:val="0"/>
+        <w:autoSpaceDN w:val="0"/>
+        <w:adjustRightInd w:val="0"/>
+        <w:spacing w:after="0" w:line="240" w:lineRule="auto"/>
+        <w:rPr>
+          <w:rFonts w:ascii="Consolas" w:hAnsi="Consolas" w:cs="Consolas"/>
+          <w:color w:val="000000"/>
+          <w:sz w:val="19"/>
+          <w:szCs w:val="19"/>
+        </w:rPr>
+      </w:pPr>
+      <w:r>
+        <w:rPr>
+          <w:rFonts w:ascii="Consolas" w:hAnsi="Consolas" w:cs="Consolas"/>
+          <w:color w:val="000000"/>
+          <w:sz w:val="19"/>
+          <w:szCs w:val="19"/>
+        </w:rPr>
+        <w:t xml:space="preserve">    {</w:t>
+      </w:r>
+    </w:p>
+    <w:p>
+      <w:pPr>
+        <w:autoSpaceDE w:val="0"/>
+        <w:autoSpaceDN w:val="0"/>
+        <w:adjustRightInd w:val="0"/>
+        <w:spacing w:after="0" w:line="240" w:lineRule="auto"/>
+        <w:rPr>
+          <w:rFonts w:ascii="Consolas" w:hAnsi="Consolas" w:cs="Consolas"/>
+          <w:color w:val="000000"/>
+          <w:sz w:val="19"/>
+          <w:szCs w:val="19"/>
+        </w:rPr>
+      </w:pPr>
+      <w:r>
+        <w:rPr>
+          <w:rFonts w:ascii="Consolas" w:hAnsi="Consolas" w:cs="Consolas"/>
+          <w:color w:val="000000"/>
+          <w:sz w:val="19"/>
+          <w:szCs w:val="19"/>
+        </w:rPr>
+        <w:t xml:space="preserve">        </w:t>
+      </w:r>
+      <w:r>
+        <w:rPr>
+          <w:rFonts w:ascii="Consolas" w:hAnsi="Consolas" w:cs="Consolas"/>
+          <w:color w:val="0000FF"/>
+          <w:sz w:val="19"/>
+          <w:szCs w:val="19"/>
+        </w:rPr>
+        <w:t>public</w:t>
+      </w:r>
+      <w:r>
+        <w:rPr>
+          <w:rFonts w:ascii="Consolas" w:hAnsi="Consolas" w:cs="Consolas"/>
+          <w:color w:val="000000"/>
+          <w:sz w:val="19"/>
+          <w:szCs w:val="19"/>
+        </w:rPr>
+        <w:t xml:space="preserve"> </w:t>
+      </w:r>
+      <w:r>
+        <w:rPr>
+          <w:rFonts w:ascii="Consolas" w:hAnsi="Consolas" w:cs="Consolas"/>
+          <w:color w:val="0000FF"/>
+          <w:sz w:val="19"/>
+          <w:szCs w:val="19"/>
+        </w:rPr>
+        <w:t>int</w:t>
+      </w:r>
+      <w:r>
+        <w:rPr>
+          <w:rFonts w:ascii="Consolas" w:hAnsi="Consolas" w:cs="Consolas"/>
+          <w:color w:val="000000"/>
+          <w:sz w:val="19"/>
+          <w:szCs w:val="19"/>
+        </w:rPr>
+        <w:t xml:space="preserve"> ID { </w:t>
+      </w:r>
+      <w:r>
+        <w:rPr>
+          <w:rFonts w:ascii="Consolas" w:hAnsi="Consolas" w:cs="Consolas"/>
+          <w:color w:val="0000FF"/>
+          <w:sz w:val="19"/>
+          <w:szCs w:val="19"/>
+        </w:rPr>
+        <w:t>get</w:t>
+      </w:r>
+      <w:r>
+        <w:rPr>
+          <w:rFonts w:ascii="Consolas" w:hAnsi="Consolas" w:cs="Consolas"/>
+          <w:color w:val="000000"/>
+          <w:sz w:val="19"/>
+          <w:szCs w:val="19"/>
+        </w:rPr>
+        <w:t xml:space="preserve">; </w:t>
+      </w:r>
+      <w:r>
+        <w:rPr>
+          <w:rFonts w:ascii="Consolas" w:hAnsi="Consolas" w:cs="Consolas"/>
+          <w:color w:val="0000FF"/>
+          <w:sz w:val="19"/>
+          <w:szCs w:val="19"/>
+        </w:rPr>
+        <w:t>set</w:t>
+      </w:r>
+      <w:r>
+        <w:rPr>
+          <w:rFonts w:ascii="Consolas" w:hAnsi="Consolas" w:cs="Consolas"/>
+          <w:color w:val="000000"/>
+          <w:sz w:val="19"/>
+          <w:szCs w:val="19"/>
+        </w:rPr>
+        <w:t>; }</w:t>
+      </w:r>
+    </w:p>
+    <w:p>
+      <w:pPr>
+        <w:autoSpaceDE w:val="0"/>
+        <w:autoSpaceDN w:val="0"/>
+        <w:adjustRightInd w:val="0"/>
+        <w:spacing w:after="0" w:line="240" w:lineRule="auto"/>
+        <w:rPr>
+          <w:rFonts w:ascii="Consolas" w:hAnsi="Consolas" w:cs="Consolas"/>
+          <w:color w:val="000000"/>
+          <w:sz w:val="19"/>
+          <w:szCs w:val="19"/>
+        </w:rPr>
+      </w:pPr>
+      <w:r>
+        <w:rPr>
+          <w:rFonts w:ascii="Consolas" w:hAnsi="Consolas" w:cs="Consolas"/>
+          <w:color w:val="000000"/>
+          <w:sz w:val="19"/>
+          <w:szCs w:val="19"/>
+        </w:rPr>
+        <w:t xml:space="preserve">        </w:t>
+      </w:r>
+      <w:r>
+        <w:rPr>
+          <w:rFonts w:ascii="Consolas" w:hAnsi="Consolas" w:cs="Consolas"/>
+          <w:color w:val="0000FF"/>
+          <w:sz w:val="19"/>
+          <w:szCs w:val="19"/>
+        </w:rPr>
+        <w:t>public</w:t>
+      </w:r>
+      <w:r>
+        <w:rPr>
+          <w:rFonts w:ascii="Consolas" w:hAnsi="Consolas" w:cs="Consolas"/>
+          <w:color w:val="000000"/>
+          <w:sz w:val="19"/>
+          <w:szCs w:val="19"/>
+        </w:rPr>
+        <w:t xml:space="preserve"> Nullable&lt;</w:t>
+      </w:r>
+      <w:r>
+        <w:rPr>
+          <w:rFonts w:ascii="Consolas" w:hAnsi="Consolas" w:cs="Consolas"/>
+          <w:color w:val="0000FF"/>
+          <w:sz w:val="19"/>
+          <w:szCs w:val="19"/>
+        </w:rPr>
+        <w:t>int</w:t>
+      </w:r>
+      <w:r>
+        <w:rPr>
+          <w:rFonts w:ascii="Consolas" w:hAnsi="Consolas" w:cs="Consolas"/>
+          <w:color w:val="000000"/>
+          <w:sz w:val="19"/>
+          <w:szCs w:val="19"/>
+        </w:rPr>
+        <w:t xml:space="preserve">&gt; SaleOrderAmisID { </w:t>
+      </w:r>
+      <w:r>
+        <w:rPr>
+          <w:rFonts w:ascii="Consolas" w:hAnsi="Consolas" w:cs="Consolas"/>
+          <w:color w:val="0000FF"/>
+          <w:sz w:val="19"/>
+          <w:szCs w:val="19"/>
+        </w:rPr>
+        <w:t>get</w:t>
+      </w:r>
+      <w:r>
+        <w:rPr>
+          <w:rFonts w:ascii="Consolas" w:hAnsi="Consolas" w:cs="Consolas"/>
+          <w:color w:val="000000"/>
+          <w:sz w:val="19"/>
+          <w:szCs w:val="19"/>
+        </w:rPr>
+        <w:t xml:space="preserve">; </w:t>
+      </w:r>
+      <w:r>
+        <w:rPr>
+          <w:rFonts w:ascii="Consolas" w:hAnsi="Consolas" w:cs="Consolas"/>
+          <w:color w:val="0000FF"/>
+          <w:sz w:val="19"/>
+          <w:szCs w:val="19"/>
+        </w:rPr>
+        <w:t>set</w:t>
+      </w:r>
+      <w:r>
+        <w:rPr>
+          <w:rFonts w:ascii="Consolas" w:hAnsi="Consolas" w:cs="Consolas"/>
+          <w:color w:val="000000"/>
+          <w:sz w:val="19"/>
+          <w:szCs w:val="19"/>
+        </w:rPr>
+        <w:t>; }</w:t>
+      </w:r>
+    </w:p>
+    <w:p>
+      <w:pPr>
+        <w:autoSpaceDE w:val="0"/>
+        <w:autoSpaceDN w:val="0"/>
+        <w:adjustRightInd w:val="0"/>
+        <w:spacing w:after="0" w:line="240" w:lineRule="auto"/>
+        <w:rPr>
+          <w:rFonts w:ascii="Consolas" w:hAnsi="Consolas" w:cs="Consolas"/>
+          <w:color w:val="000000"/>
+          <w:sz w:val="19"/>
+          <w:szCs w:val="19"/>
+        </w:rPr>
+      </w:pPr>
+      <w:r>
+        <w:rPr>
+          <w:rFonts w:ascii="Consolas" w:hAnsi="Consolas" w:cs="Consolas"/>
+          <w:color w:val="000000"/>
+          <w:sz w:val="19"/>
+          <w:szCs w:val="19"/>
+        </w:rPr>
+        <w:t xml:space="preserve">        </w:t>
+      </w:r>
+      <w:r>
+        <w:rPr>
+          <w:rFonts w:ascii="Consolas" w:hAnsi="Consolas" w:cs="Consolas"/>
+          <w:color w:val="0000FF"/>
+          <w:sz w:val="19"/>
+          <w:szCs w:val="19"/>
+        </w:rPr>
+        <w:t>public</w:t>
+      </w:r>
+      <w:r>
+        <w:rPr>
+          <w:rFonts w:ascii="Consolas" w:hAnsi="Consolas" w:cs="Consolas"/>
+          <w:color w:val="000000"/>
+          <w:sz w:val="19"/>
+          <w:szCs w:val="19"/>
+        </w:rPr>
+        <w:t xml:space="preserve"> </w:t>
+      </w:r>
+      <w:r>
+        <w:rPr>
+          <w:rFonts w:ascii="Consolas" w:hAnsi="Consolas" w:cs="Consolas"/>
+          <w:color w:val="0000FF"/>
+          <w:sz w:val="19"/>
+          <w:szCs w:val="19"/>
+        </w:rPr>
+        <w:t>string</w:t>
+      </w:r>
+      <w:r>
+        <w:rPr>
+          <w:rFonts w:ascii="Consolas" w:hAnsi="Consolas" w:cs="Consolas"/>
+          <w:color w:val="000000"/>
+          <w:sz w:val="19"/>
+          <w:szCs w:val="19"/>
+        </w:rPr>
+        <w:t xml:space="preserve"> SaleOrderNo { </w:t>
+      </w:r>
+      <w:r>
+        <w:rPr>
+          <w:rFonts w:ascii="Consolas" w:hAnsi="Consolas" w:cs="Consolas"/>
+          <w:color w:val="0000FF"/>
+          <w:sz w:val="19"/>
+          <w:szCs w:val="19"/>
+        </w:rPr>
+        <w:t>get</w:t>
+      </w:r>
+      <w:r>
+        <w:rPr>
+          <w:rFonts w:ascii="Consolas" w:hAnsi="Consolas" w:cs="Consolas"/>
+          <w:color w:val="000000"/>
+          <w:sz w:val="19"/>
+          <w:szCs w:val="19"/>
+        </w:rPr>
+        <w:t xml:space="preserve">; </w:t>
+      </w:r>
+      <w:r>
+        <w:rPr>
+          <w:rFonts w:ascii="Consolas" w:hAnsi="Consolas" w:cs="Consolas"/>
+          <w:color w:val="0000FF"/>
+          <w:sz w:val="19"/>
+          <w:szCs w:val="19"/>
+        </w:rPr>
+        <w:t>set</w:t>
+      </w:r>
+      <w:r>
+        <w:rPr>
+          <w:rFonts w:ascii="Consolas" w:hAnsi="Consolas" w:cs="Consolas"/>
+          <w:color w:val="000000"/>
+          <w:sz w:val="19"/>
+          <w:szCs w:val="19"/>
+        </w:rPr>
+        <w:t>; }</w:t>
+      </w:r>
+    </w:p>
+    <w:p>
+      <w:pPr>
+        <w:autoSpaceDE w:val="0"/>
+        <w:autoSpaceDN w:val="0"/>
+        <w:adjustRightInd w:val="0"/>
+        <w:spacing w:after="0" w:line="240" w:lineRule="auto"/>
+        <w:rPr>
+          <w:rFonts w:ascii="Consolas" w:hAnsi="Consolas" w:cs="Consolas"/>
+          <w:color w:val="000000"/>
+          <w:sz w:val="19"/>
+          <w:szCs w:val="19"/>
+        </w:rPr>
+      </w:pPr>
+      <w:r>
+        <w:rPr>
+          <w:rFonts w:ascii="Consolas" w:hAnsi="Consolas" w:cs="Consolas"/>
+          <w:color w:val="000000"/>
+          <w:sz w:val="19"/>
+          <w:szCs w:val="19"/>
+        </w:rPr>
+        <w:t xml:space="preserve">        </w:t>
+      </w:r>
+      <w:r>
+        <w:rPr>
+          <w:rFonts w:ascii="Consolas" w:hAnsi="Consolas" w:cs="Consolas"/>
+          <w:color w:val="0000FF"/>
+          <w:sz w:val="19"/>
+          <w:szCs w:val="19"/>
+        </w:rPr>
+        <w:t>public</w:t>
+      </w:r>
+      <w:r>
+        <w:rPr>
+          <w:rFonts w:ascii="Consolas" w:hAnsi="Consolas" w:cs="Consolas"/>
+          <w:color w:val="000000"/>
+          <w:sz w:val="19"/>
+          <w:szCs w:val="19"/>
+        </w:rPr>
+        <w:t xml:space="preserve"> </w:t>
+      </w:r>
+      <w:r>
+        <w:rPr>
+          <w:rFonts w:ascii="Consolas" w:hAnsi="Consolas" w:cs="Consolas"/>
+          <w:color w:val="0000FF"/>
+          <w:sz w:val="19"/>
+          <w:szCs w:val="19"/>
+        </w:rPr>
+        <w:t>string</w:t>
+      </w:r>
+      <w:r>
+        <w:rPr>
+          <w:rFonts w:ascii="Consolas" w:hAnsi="Consolas" w:cs="Consolas"/>
+          <w:color w:val="000000"/>
+          <w:sz w:val="19"/>
+          <w:szCs w:val="19"/>
+        </w:rPr>
+        <w:t xml:space="preserve"> CustomerCode { </w:t>
+      </w:r>
+      <w:r>
+        <w:rPr>
+          <w:rFonts w:ascii="Consolas" w:hAnsi="Consolas" w:cs="Consolas"/>
+          <w:color w:val="0000FF"/>
+          <w:sz w:val="19"/>
+          <w:szCs w:val="19"/>
+        </w:rPr>
+        <w:t>get</w:t>
+      </w:r>
+      <w:r>
+        <w:rPr>
+          <w:rFonts w:ascii="Consolas" w:hAnsi="Consolas" w:cs="Consolas"/>
+          <w:color w:val="000000"/>
+          <w:sz w:val="19"/>
+          <w:szCs w:val="19"/>
+        </w:rPr>
+        <w:t xml:space="preserve">; </w:t>
+      </w:r>
+      <w:r>
+        <w:rPr>
+          <w:rFonts w:ascii="Consolas" w:hAnsi="Consolas" w:cs="Consolas"/>
+          <w:color w:val="0000FF"/>
+          <w:sz w:val="19"/>
+          <w:szCs w:val="19"/>
+        </w:rPr>
+        <w:t>set</w:t>
+      </w:r>
+      <w:r>
+        <w:rPr>
+          <w:rFonts w:ascii="Consolas" w:hAnsi="Consolas" w:cs="Consolas"/>
+          <w:color w:val="000000"/>
+          <w:sz w:val="19"/>
+          <w:szCs w:val="19"/>
+        </w:rPr>
+        <w:t>; }</w:t>
+      </w:r>
+    </w:p>
+    <w:p>
+      <w:pPr>
+        <w:autoSpaceDE w:val="0"/>
+        <w:autoSpaceDN w:val="0"/>
+        <w:adjustRightInd w:val="0"/>
+        <w:spacing w:after="0" w:line="240" w:lineRule="auto"/>
+        <w:rPr>
+          <w:rFonts w:ascii="Consolas" w:hAnsi="Consolas" w:cs="Consolas"/>
+          <w:color w:val="000000"/>
+          <w:sz w:val="19"/>
+          <w:szCs w:val="19"/>
+        </w:rPr>
+      </w:pPr>
+      <w:r>
+        <w:rPr>
+          <w:rFonts w:ascii="Consolas" w:hAnsi="Consolas" w:cs="Consolas"/>
+          <w:color w:val="000000"/>
+          <w:sz w:val="19"/>
+          <w:szCs w:val="19"/>
+        </w:rPr>
+        <w:t xml:space="preserve">        </w:t>
+      </w:r>
+      <w:r>
+        <w:rPr>
+          <w:rFonts w:ascii="Consolas" w:hAnsi="Consolas" w:cs="Consolas"/>
+          <w:color w:val="0000FF"/>
+          <w:sz w:val="19"/>
+          <w:szCs w:val="19"/>
+        </w:rPr>
+        <w:t>public</w:t>
+      </w:r>
+      <w:r>
+        <w:rPr>
+          <w:rFonts w:ascii="Consolas" w:hAnsi="Consolas" w:cs="Consolas"/>
+          <w:color w:val="000000"/>
+          <w:sz w:val="19"/>
+          <w:szCs w:val="19"/>
+        </w:rPr>
+        <w:t xml:space="preserve"> </w:t>
+      </w:r>
+      <w:r>
+        <w:rPr>
+          <w:rFonts w:ascii="Consolas" w:hAnsi="Consolas" w:cs="Consolas"/>
+          <w:color w:val="0000FF"/>
+          <w:sz w:val="19"/>
+          <w:szCs w:val="19"/>
+        </w:rPr>
+        <w:t>string</w:t>
+      </w:r>
+      <w:r>
+        <w:rPr>
+          <w:rFonts w:ascii="Consolas" w:hAnsi="Consolas" w:cs="Consolas"/>
+          <w:color w:val="000000"/>
+          <w:sz w:val="19"/>
+          <w:szCs w:val="19"/>
+        </w:rPr>
+        <w:t xml:space="preserve"> CustomerName { </w:t>
+      </w:r>
+      <w:r>
+        <w:rPr>
+          <w:rFonts w:ascii="Consolas" w:hAnsi="Consolas" w:cs="Consolas"/>
+          <w:color w:val="0000FF"/>
+          <w:sz w:val="19"/>
+          <w:szCs w:val="19"/>
+        </w:rPr>
+        <w:t>get</w:t>
+      </w:r>
+      <w:r>
+        <w:rPr>
+          <w:rFonts w:ascii="Consolas" w:hAnsi="Consolas" w:cs="Consolas"/>
+          <w:color w:val="000000"/>
+          <w:sz w:val="19"/>
+          <w:szCs w:val="19"/>
+        </w:rPr>
+        <w:t xml:space="preserve">; </w:t>
+      </w:r>
+      <w:r>
+        <w:rPr>
+          <w:rFonts w:ascii="Consolas" w:hAnsi="Consolas" w:cs="Consolas"/>
+          <w:color w:val="0000FF"/>
+          <w:sz w:val="19"/>
+          <w:szCs w:val="19"/>
+        </w:rPr>
+        <w:t>set</w:t>
+      </w:r>
+      <w:r>
+        <w:rPr>
+          <w:rFonts w:ascii="Consolas" w:hAnsi="Consolas" w:cs="Consolas"/>
+          <w:color w:val="000000"/>
+          <w:sz w:val="19"/>
+          <w:szCs w:val="19"/>
+        </w:rPr>
+        <w:t>; }</w:t>
+      </w:r>
+    </w:p>
+    <w:p>
+      <w:pPr>
+        <w:autoSpaceDE w:val="0"/>
+        <w:autoSpaceDN w:val="0"/>
+        <w:adjustRightInd w:val="0"/>
+        <w:spacing w:after="0" w:line="240" w:lineRule="auto"/>
+        <w:rPr>
+          <w:rFonts w:ascii="Consolas" w:hAnsi="Consolas" w:cs="Consolas"/>
+          <w:color w:val="000000"/>
+          <w:sz w:val="19"/>
+          <w:szCs w:val="19"/>
+        </w:rPr>
+      </w:pPr>
+      <w:r>
+        <w:rPr>
+          <w:rFonts w:ascii="Consolas" w:hAnsi="Consolas" w:cs="Consolas"/>
+          <w:color w:val="000000"/>
+          <w:sz w:val="19"/>
+          <w:szCs w:val="19"/>
+        </w:rPr>
+        <w:t xml:space="preserve">        </w:t>
+      </w:r>
+      <w:r>
+        <w:rPr>
+          <w:rFonts w:ascii="Consolas" w:hAnsi="Consolas" w:cs="Consolas"/>
+          <w:color w:val="0000FF"/>
+          <w:sz w:val="19"/>
+          <w:szCs w:val="19"/>
+        </w:rPr>
+        <w:t>public</w:t>
+      </w:r>
+      <w:r>
+        <w:rPr>
+          <w:rFonts w:ascii="Consolas" w:hAnsi="Consolas" w:cs="Consolas"/>
+          <w:color w:val="000000"/>
+          <w:sz w:val="19"/>
+          <w:szCs w:val="19"/>
+        </w:rPr>
+        <w:t xml:space="preserve"> Nullable&lt;System.DateTime&gt; SaleOrderDate { </w:t>
+      </w:r>
+      <w:r>
+        <w:rPr>
+          <w:rFonts w:ascii="Consolas" w:hAnsi="Consolas" w:cs="Consolas"/>
+          <w:color w:val="0000FF"/>
+          <w:sz w:val="19"/>
+          <w:szCs w:val="19"/>
+        </w:rPr>
+        <w:t>get</w:t>
+      </w:r>
+      <w:r>
+        <w:rPr>
+          <w:rFonts w:ascii="Consolas" w:hAnsi="Consolas" w:cs="Consolas"/>
+          <w:color w:val="000000"/>
+          <w:sz w:val="19"/>
+          <w:szCs w:val="19"/>
+        </w:rPr>
+        <w:t xml:space="preserve">; </w:t>
+      </w:r>
+      <w:r>
+        <w:rPr>
+          <w:rFonts w:ascii="Consolas" w:hAnsi="Consolas" w:cs="Consolas"/>
+          <w:color w:val="0000FF"/>
+          <w:sz w:val="19"/>
+          <w:szCs w:val="19"/>
+        </w:rPr>
+        <w:t>set</w:t>
+      </w:r>
+      <w:r>
+        <w:rPr>
+          <w:rFonts w:ascii="Consolas" w:hAnsi="Consolas" w:cs="Consolas"/>
+          <w:color w:val="000000"/>
+          <w:sz w:val="19"/>
+          <w:szCs w:val="19"/>
+        </w:rPr>
+        <w:t>; }</w:t>
+      </w:r>
+    </w:p>
+    <w:p>
+      <w:pPr>
+        <w:autoSpaceDE w:val="0"/>
+        <w:autoSpaceDN w:val="0"/>
+        <w:adjustRightInd w:val="0"/>
+        <w:spacing w:after="0" w:line="240" w:lineRule="auto"/>
+        <w:rPr>
+          <w:rFonts w:ascii="Consolas" w:hAnsi="Consolas" w:cs="Consolas"/>
+          <w:color w:val="000000"/>
+          <w:sz w:val="19"/>
+          <w:szCs w:val="19"/>
+        </w:rPr>
+      </w:pPr>
+      <w:r>
+        <w:rPr>
+          <w:rFonts w:ascii="Consolas" w:hAnsi="Consolas" w:cs="Consolas"/>
+          <w:color w:val="000000"/>
+          <w:sz w:val="19"/>
+          <w:szCs w:val="19"/>
+        </w:rPr>
+        <w:t xml:space="preserve">        </w:t>
+      </w:r>
+      <w:r>
+        <w:rPr>
+          <w:rFonts w:ascii="Consolas" w:hAnsi="Consolas" w:cs="Consolas"/>
+          <w:color w:val="0000FF"/>
+          <w:sz w:val="19"/>
+          <w:szCs w:val="19"/>
+        </w:rPr>
+        <w:t>public</w:t>
+      </w:r>
+      <w:r>
+        <w:rPr>
+          <w:rFonts w:ascii="Consolas" w:hAnsi="Consolas" w:cs="Consolas"/>
+          <w:color w:val="000000"/>
+          <w:sz w:val="19"/>
+          <w:szCs w:val="19"/>
+        </w:rPr>
+        <w:t xml:space="preserve"> </w:t>
+      </w:r>
+      <w:r>
+        <w:rPr>
+          <w:rFonts w:ascii="Consolas" w:hAnsi="Consolas" w:cs="Consolas"/>
+          <w:color w:val="0000FF"/>
+          <w:sz w:val="19"/>
+          <w:szCs w:val="19"/>
+        </w:rPr>
+        <w:t>string</w:t>
+      </w:r>
+      <w:r>
+        <w:rPr>
+          <w:rFonts w:ascii="Consolas" w:hAnsi="Consolas" w:cs="Consolas"/>
+          <w:color w:val="000000"/>
+          <w:sz w:val="19"/>
+          <w:szCs w:val="19"/>
+        </w:rPr>
+        <w:t xml:space="preserve"> WarehouseCode { </w:t>
+      </w:r>
+      <w:r>
+        <w:rPr>
+          <w:rFonts w:ascii="Consolas" w:hAnsi="Consolas" w:cs="Consolas"/>
+          <w:color w:val="0000FF"/>
+          <w:sz w:val="19"/>
+          <w:szCs w:val="19"/>
+        </w:rPr>
+        <w:t>get</w:t>
+      </w:r>
+      <w:r>
+        <w:rPr>
+          <w:rFonts w:ascii="Consolas" w:hAnsi="Consolas" w:cs="Consolas"/>
+          <w:color w:val="000000"/>
+          <w:sz w:val="19"/>
+          <w:szCs w:val="19"/>
+        </w:rPr>
+        <w:t xml:space="preserve">; </w:t>
+      </w:r>
+      <w:r>
+        <w:rPr>
+          <w:rFonts w:ascii="Consolas" w:hAnsi="Consolas" w:cs="Consolas"/>
+          <w:color w:val="0000FF"/>
+          <w:sz w:val="19"/>
+          <w:szCs w:val="19"/>
+        </w:rPr>
+        <w:t>set</w:t>
+      </w:r>
+      <w:r>
+        <w:rPr>
+          <w:rFonts w:ascii="Consolas" w:hAnsi="Consolas" w:cs="Consolas"/>
+          <w:color w:val="000000"/>
+          <w:sz w:val="19"/>
+          <w:szCs w:val="19"/>
+        </w:rPr>
+        <w:t>; }</w:t>
+      </w:r>
+    </w:p>
+    <w:p>
+      <w:pPr>
+        <w:autoSpaceDE w:val="0"/>
+        <w:autoSpaceDN w:val="0"/>
+        <w:adjustRightInd w:val="0"/>
+        <w:spacing w:after="0" w:line="240" w:lineRule="auto"/>
+        <w:rPr>
+          <w:rFonts w:ascii="Consolas" w:hAnsi="Consolas" w:cs="Consolas"/>
+          <w:color w:val="000000"/>
+          <w:sz w:val="19"/>
+          <w:szCs w:val="19"/>
+        </w:rPr>
+      </w:pPr>
+      <w:r>
+        <w:rPr>
+          <w:rFonts w:ascii="Consolas" w:hAnsi="Consolas" w:cs="Consolas"/>
+          <w:color w:val="000000"/>
+          <w:sz w:val="19"/>
+          <w:szCs w:val="19"/>
+        </w:rPr>
+        <w:t xml:space="preserve">        </w:t>
+      </w:r>
+      <w:r>
+        <w:rPr>
+          <w:rFonts w:ascii="Consolas" w:hAnsi="Consolas" w:cs="Consolas"/>
+          <w:color w:val="0000FF"/>
+          <w:sz w:val="19"/>
+          <w:szCs w:val="19"/>
+        </w:rPr>
+        <w:t>public</w:t>
+      </w:r>
+      <w:r>
+        <w:rPr>
+          <w:rFonts w:ascii="Consolas" w:hAnsi="Consolas" w:cs="Consolas"/>
+          <w:color w:val="000000"/>
+          <w:sz w:val="19"/>
+          <w:szCs w:val="19"/>
+        </w:rPr>
+        <w:t xml:space="preserve"> </w:t>
+      </w:r>
+      <w:r>
+        <w:rPr>
+          <w:rFonts w:ascii="Consolas" w:hAnsi="Consolas" w:cs="Consolas"/>
+          <w:color w:val="0000FF"/>
+          <w:sz w:val="19"/>
+          <w:szCs w:val="19"/>
+        </w:rPr>
+        <w:t>string</w:t>
+      </w:r>
+      <w:r>
+        <w:rPr>
+          <w:rFonts w:ascii="Consolas" w:hAnsi="Consolas" w:cs="Consolas"/>
+          <w:color w:val="000000"/>
+          <w:sz w:val="19"/>
+          <w:szCs w:val="19"/>
+        </w:rPr>
+        <w:t xml:space="preserve"> WarehouseName { </w:t>
+      </w:r>
+      <w:r>
+        <w:rPr>
+          <w:rFonts w:ascii="Consolas" w:hAnsi="Consolas" w:cs="Consolas"/>
+          <w:color w:val="0000FF"/>
+          <w:sz w:val="19"/>
+          <w:szCs w:val="19"/>
+        </w:rPr>
+        <w:t>get</w:t>
+      </w:r>
+      <w:r>
+        <w:rPr>
+          <w:rFonts w:ascii="Consolas" w:hAnsi="Consolas" w:cs="Consolas"/>
+          <w:color w:val="000000"/>
+          <w:sz w:val="19"/>
+          <w:szCs w:val="19"/>
+        </w:rPr>
+        <w:t xml:space="preserve">; </w:t>
+      </w:r>
+      <w:r>
+        <w:rPr>
+          <w:rFonts w:ascii="Consolas" w:hAnsi="Consolas" w:cs="Consolas"/>
+          <w:color w:val="0000FF"/>
+          <w:sz w:val="19"/>
+          <w:szCs w:val="19"/>
+        </w:rPr>
+        <w:t>set</w:t>
+      </w:r>
+      <w:r>
+        <w:rPr>
+          <w:rFonts w:ascii="Consolas" w:hAnsi="Consolas" w:cs="Consolas"/>
+          <w:color w:val="000000"/>
+          <w:sz w:val="19"/>
+          <w:szCs w:val="19"/>
+        </w:rPr>
+        <w:t>; }</w:t>
+      </w:r>
+    </w:p>
+    <w:p>
+      <w:pPr>
+        <w:autoSpaceDE w:val="0"/>
+        <w:autoSpaceDN w:val="0"/>
+        <w:adjustRightInd w:val="0"/>
+        <w:spacing w:after="0" w:line="240" w:lineRule="auto"/>
+        <w:rPr>
+          <w:rFonts w:ascii="Consolas" w:hAnsi="Consolas" w:cs="Consolas"/>
+          <w:color w:val="000000"/>
+          <w:sz w:val="19"/>
+          <w:szCs w:val="19"/>
+        </w:rPr>
+      </w:pPr>
+      <w:r>
+        <w:rPr>
+          <w:rFonts w:ascii="Consolas" w:hAnsi="Consolas" w:cs="Consolas"/>
+          <w:color w:val="000000"/>
+          <w:sz w:val="19"/>
+          <w:szCs w:val="19"/>
+        </w:rPr>
+        <w:t xml:space="preserve">        </w:t>
+      </w:r>
+      <w:r>
+        <w:rPr>
+          <w:rFonts w:ascii="Consolas" w:hAnsi="Consolas" w:cs="Consolas"/>
+          <w:color w:val="0000FF"/>
+          <w:sz w:val="19"/>
+          <w:szCs w:val="19"/>
+        </w:rPr>
+        <w:t>public</w:t>
+      </w:r>
+      <w:r>
+        <w:rPr>
+          <w:rFonts w:ascii="Consolas" w:hAnsi="Consolas" w:cs="Consolas"/>
+          <w:color w:val="000000"/>
+          <w:sz w:val="19"/>
+          <w:szCs w:val="19"/>
+        </w:rPr>
+        <w:t xml:space="preserve"> </w:t>
+      </w:r>
+      <w:r>
+        <w:rPr>
+          <w:rFonts w:ascii="Consolas" w:hAnsi="Consolas" w:cs="Consolas"/>
+          <w:color w:val="0000FF"/>
+          <w:sz w:val="19"/>
+          <w:szCs w:val="19"/>
+        </w:rPr>
+        <w:t>string</w:t>
+      </w:r>
+      <w:r>
+        <w:rPr>
+          <w:rFonts w:ascii="Consolas" w:hAnsi="Consolas" w:cs="Consolas"/>
+          <w:color w:val="000000"/>
+          <w:sz w:val="19"/>
+          <w:szCs w:val="19"/>
+        </w:rPr>
+        <w:t xml:space="preserve"> ItemType { </w:t>
+      </w:r>
+      <w:r>
+        <w:rPr>
+          <w:rFonts w:ascii="Consolas" w:hAnsi="Consolas" w:cs="Consolas"/>
+          <w:color w:val="0000FF"/>
+          <w:sz w:val="19"/>
+          <w:szCs w:val="19"/>
+        </w:rPr>
+        <w:t>get</w:t>
+      </w:r>
+      <w:r>
+        <w:rPr>
+          <w:rFonts w:ascii="Consolas" w:hAnsi="Consolas" w:cs="Consolas"/>
+          <w:color w:val="000000"/>
+          <w:sz w:val="19"/>
+          <w:szCs w:val="19"/>
+        </w:rPr>
+        <w:t xml:space="preserve">; </w:t>
+      </w:r>
+      <w:r>
+        <w:rPr>
+          <w:rFonts w:ascii="Consolas" w:hAnsi="Consolas" w:cs="Consolas"/>
+          <w:color w:val="0000FF"/>
+          <w:sz w:val="19"/>
+          <w:szCs w:val="19"/>
+        </w:rPr>
+        <w:t>set</w:t>
+      </w:r>
+      <w:r>
+        <w:rPr>
+          <w:rFonts w:ascii="Consolas" w:hAnsi="Consolas" w:cs="Consolas"/>
+          <w:color w:val="000000"/>
+          <w:sz w:val="19"/>
+          <w:szCs w:val="19"/>
+        </w:rPr>
+        <w:t>; }</w:t>
+      </w:r>
+    </w:p>
+    <w:p>
+      <w:pPr>
+        <w:autoSpaceDE w:val="0"/>
+        <w:autoSpaceDN w:val="0"/>
+        <w:adjustRightInd w:val="0"/>
+        <w:spacing w:after="0" w:line="240" w:lineRule="auto"/>
+        <w:rPr>
+          <w:rFonts w:ascii="Consolas" w:hAnsi="Consolas" w:cs="Consolas"/>
+          <w:color w:val="000000"/>
+          <w:sz w:val="19"/>
+          <w:szCs w:val="19"/>
+        </w:rPr>
+      </w:pPr>
+      <w:r>
+        <w:rPr>
+          <w:rFonts w:ascii="Consolas" w:hAnsi="Consolas" w:cs="Consolas"/>
+          <w:color w:val="000000"/>
+          <w:sz w:val="19"/>
+          <w:szCs w:val="19"/>
+        </w:rPr>
+        <w:t xml:space="preserve">        </w:t>
+      </w:r>
+      <w:r>
+        <w:rPr>
+          <w:rFonts w:ascii="Consolas" w:hAnsi="Consolas" w:cs="Consolas"/>
+          <w:color w:val="0000FF"/>
+          <w:sz w:val="19"/>
+          <w:szCs w:val="19"/>
+        </w:rPr>
+        <w:t>public</w:t>
+      </w:r>
+      <w:r>
+        <w:rPr>
+          <w:rFonts w:ascii="Consolas" w:hAnsi="Consolas" w:cs="Consolas"/>
+          <w:color w:val="000000"/>
+          <w:sz w:val="19"/>
+          <w:szCs w:val="19"/>
+        </w:rPr>
+        <w:t xml:space="preserve"> </w:t>
+      </w:r>
+      <w:r>
+        <w:rPr>
+          <w:rFonts w:ascii="Consolas" w:hAnsi="Consolas" w:cs="Consolas"/>
+          <w:color w:val="0000FF"/>
+          <w:sz w:val="19"/>
+          <w:szCs w:val="19"/>
+        </w:rPr>
+        <w:t>string</w:t>
+      </w:r>
+      <w:r>
+        <w:rPr>
+          <w:rFonts w:ascii="Consolas" w:hAnsi="Consolas" w:cs="Consolas"/>
+          <w:color w:val="000000"/>
+          <w:sz w:val="19"/>
+          <w:szCs w:val="19"/>
+        </w:rPr>
+        <w:t xml:space="preserve"> ExportStatus { </w:t>
+      </w:r>
+      <w:r>
+        <w:rPr>
+          <w:rFonts w:ascii="Consolas" w:hAnsi="Consolas" w:cs="Consolas"/>
+          <w:color w:val="0000FF"/>
+          <w:sz w:val="19"/>
+          <w:szCs w:val="19"/>
+        </w:rPr>
+        <w:t>get</w:t>
+      </w:r>
+      <w:r>
+        <w:rPr>
+          <w:rFonts w:ascii="Consolas" w:hAnsi="Consolas" w:cs="Consolas"/>
+          <w:color w:val="000000"/>
+          <w:sz w:val="19"/>
+          <w:szCs w:val="19"/>
+        </w:rPr>
+        <w:t xml:space="preserve">; </w:t>
+      </w:r>
+      <w:r>
+        <w:rPr>
+          <w:rFonts w:ascii="Consolas" w:hAnsi="Consolas" w:cs="Consolas"/>
+          <w:color w:val="0000FF"/>
+          <w:sz w:val="19"/>
+          <w:szCs w:val="19"/>
+        </w:rPr>
+        <w:t>set</w:t>
+      </w:r>
+      <w:r>
+        <w:rPr>
+          <w:rFonts w:ascii="Consolas" w:hAnsi="Consolas" w:cs="Consolas"/>
+          <w:color w:val="000000"/>
+          <w:sz w:val="19"/>
+          <w:szCs w:val="19"/>
+        </w:rPr>
+        <w:t>; }</w:t>
+      </w:r>
+    </w:p>
+    <w:p>
+      <w:pPr>
+        <w:autoSpaceDE w:val="0"/>
+        <w:autoSpaceDN w:val="0"/>
+        <w:adjustRightInd w:val="0"/>
+        <w:spacing w:after="0" w:line="240" w:lineRule="auto"/>
+        <w:rPr>
+          <w:rFonts w:ascii="Consolas" w:hAnsi="Consolas" w:cs="Consolas"/>
+          <w:color w:val="000000"/>
+          <w:sz w:val="19"/>
+          <w:szCs w:val="19"/>
+        </w:rPr>
+      </w:pPr>
+      <w:r>
+        <w:rPr>
+          <w:rFonts w:ascii="Consolas" w:hAnsi="Consolas" w:cs="Consolas"/>
+          <w:color w:val="000000"/>
+          <w:sz w:val="19"/>
+          <w:szCs w:val="19"/>
+        </w:rPr>
+        <w:t xml:space="preserve">        </w:t>
+      </w:r>
+      <w:r>
+        <w:rPr>
+          <w:rFonts w:ascii="Consolas" w:hAnsi="Consolas" w:cs="Consolas"/>
+          <w:color w:val="0000FF"/>
+          <w:sz w:val="19"/>
+          <w:szCs w:val="19"/>
+        </w:rPr>
+        <w:t>public</w:t>
+      </w:r>
+      <w:r>
+        <w:rPr>
+          <w:rFonts w:ascii="Consolas" w:hAnsi="Consolas" w:cs="Consolas"/>
+          <w:color w:val="000000"/>
+          <w:sz w:val="19"/>
+          <w:szCs w:val="19"/>
+        </w:rPr>
+        <w:t xml:space="preserve"> </w:t>
+      </w:r>
+      <w:r>
+        <w:rPr>
+          <w:rFonts w:ascii="Consolas" w:hAnsi="Consolas" w:cs="Consolas"/>
+          <w:color w:val="0000FF"/>
+          <w:sz w:val="19"/>
+          <w:szCs w:val="19"/>
+        </w:rPr>
+        <w:t>string</w:t>
+      </w:r>
+      <w:r>
+        <w:rPr>
+          <w:rFonts w:ascii="Consolas" w:hAnsi="Consolas" w:cs="Consolas"/>
+          <w:color w:val="000000"/>
+          <w:sz w:val="19"/>
+          <w:szCs w:val="19"/>
+        </w:rPr>
+        <w:t xml:space="preserve"> GetDataStatus { </w:t>
+      </w:r>
+      <w:r>
+        <w:rPr>
+          <w:rFonts w:ascii="Consolas" w:hAnsi="Consolas" w:cs="Consolas"/>
+          <w:color w:val="0000FF"/>
+          <w:sz w:val="19"/>
+          <w:szCs w:val="19"/>
+        </w:rPr>
+        <w:t>get</w:t>
+      </w:r>
+      <w:r>
+        <w:rPr>
+          <w:rFonts w:ascii="Consolas" w:hAnsi="Consolas" w:cs="Consolas"/>
+          <w:color w:val="000000"/>
+          <w:sz w:val="19"/>
+          <w:szCs w:val="19"/>
+        </w:rPr>
+        <w:t xml:space="preserve">; </w:t>
+      </w:r>
+      <w:r>
+        <w:rPr>
+          <w:rFonts w:ascii="Consolas" w:hAnsi="Consolas" w:cs="Consolas"/>
+          <w:color w:val="0000FF"/>
+          <w:sz w:val="19"/>
+          <w:szCs w:val="19"/>
+        </w:rPr>
+        <w:t>set</w:t>
+      </w:r>
+      <w:r>
+        <w:rPr>
+          <w:rFonts w:ascii="Consolas" w:hAnsi="Consolas" w:cs="Consolas"/>
+          <w:color w:val="000000"/>
+          <w:sz w:val="19"/>
+          <w:szCs w:val="19"/>
+        </w:rPr>
+        <w:t>; }</w:t>
+      </w:r>
+    </w:p>
+    <w:p>
+      <w:pPr>
+        <w:autoSpaceDE w:val="0"/>
+        <w:autoSpaceDN w:val="0"/>
+        <w:adjustRightInd w:val="0"/>
+        <w:spacing w:after="0" w:line="240" w:lineRule="auto"/>
+        <w:rPr>
+          <w:rFonts w:ascii="Consolas" w:hAnsi="Consolas" w:cs="Consolas"/>
+          <w:color w:val="000000"/>
+          <w:sz w:val="19"/>
+          <w:szCs w:val="19"/>
+        </w:rPr>
+      </w:pPr>
+      <w:r>
+        <w:rPr>
+          <w:rFonts w:ascii="Consolas" w:hAnsi="Consolas" w:cs="Consolas"/>
+          <w:color w:val="000000"/>
+          <w:sz w:val="19"/>
+          <w:szCs w:val="19"/>
+        </w:rPr>
+        <w:t xml:space="preserve">        </w:t>
+      </w:r>
+      <w:r>
+        <w:rPr>
+          <w:rFonts w:ascii="Consolas" w:hAnsi="Consolas" w:cs="Consolas"/>
+          <w:color w:val="0000FF"/>
+          <w:sz w:val="19"/>
+          <w:szCs w:val="19"/>
+        </w:rPr>
+        <w:t>public</w:t>
+      </w:r>
+      <w:r>
+        <w:rPr>
+          <w:rFonts w:ascii="Consolas" w:hAnsi="Consolas" w:cs="Consolas"/>
+          <w:color w:val="000000"/>
+          <w:sz w:val="19"/>
+          <w:szCs w:val="19"/>
+        </w:rPr>
+        <w:t xml:space="preserve"> </w:t>
+      </w:r>
+      <w:r>
+        <w:rPr>
+          <w:rFonts w:ascii="Consolas" w:hAnsi="Consolas" w:cs="Consolas"/>
+          <w:color w:val="0000FF"/>
+          <w:sz w:val="19"/>
+          <w:szCs w:val="19"/>
+        </w:rPr>
+        <w:t>string</w:t>
+      </w:r>
+      <w:r>
+        <w:rPr>
+          <w:rFonts w:ascii="Consolas" w:hAnsi="Consolas" w:cs="Consolas"/>
+          <w:color w:val="000000"/>
+          <w:sz w:val="19"/>
+          <w:szCs w:val="19"/>
+        </w:rPr>
+        <w:t xml:space="preserve"> RecordStatus { </w:t>
+      </w:r>
+      <w:r>
+        <w:rPr>
+          <w:rFonts w:ascii="Consolas" w:hAnsi="Consolas" w:cs="Consolas"/>
+          <w:color w:val="0000FF"/>
+          <w:sz w:val="19"/>
+          <w:szCs w:val="19"/>
+        </w:rPr>
+        <w:t>get</w:t>
+      </w:r>
+      <w:r>
+        <w:rPr>
+          <w:rFonts w:ascii="Consolas" w:hAnsi="Consolas" w:cs="Consolas"/>
+          <w:color w:val="000000"/>
+          <w:sz w:val="19"/>
+          <w:szCs w:val="19"/>
+        </w:rPr>
+        <w:t xml:space="preserve">; </w:t>
+      </w:r>
+      <w:r>
+        <w:rPr>
+          <w:rFonts w:ascii="Consolas" w:hAnsi="Consolas" w:cs="Consolas"/>
+          <w:color w:val="0000FF"/>
+          <w:sz w:val="19"/>
+          <w:szCs w:val="19"/>
+        </w:rPr>
+        <w:t>set</w:t>
+      </w:r>
+      <w:r>
+        <w:rPr>
+          <w:rFonts w:ascii="Consolas" w:hAnsi="Consolas" w:cs="Consolas"/>
+          <w:color w:val="000000"/>
+          <w:sz w:val="19"/>
+          <w:szCs w:val="19"/>
+        </w:rPr>
+        <w:t>; }</w:t>
+      </w:r>
+    </w:p>
+    <w:p>
+      <w:pPr>
+        <w:autoSpaceDE w:val="0"/>
+        <w:autoSpaceDN w:val="0"/>
+        <w:adjustRightInd w:val="0"/>
+        <w:spacing w:after="0" w:line="240" w:lineRule="auto"/>
+        <w:rPr>
+          <w:rFonts w:ascii="Consolas" w:hAnsi="Consolas" w:cs="Consolas"/>
+          <w:color w:val="000000"/>
+          <w:sz w:val="19"/>
+          <w:szCs w:val="19"/>
+        </w:rPr>
+      </w:pPr>
+      <w:r>
+        <w:rPr>
+          <w:rFonts w:ascii="Consolas" w:hAnsi="Consolas" w:cs="Consolas"/>
+          <w:color w:val="000000"/>
+          <w:sz w:val="19"/>
+          <w:szCs w:val="19"/>
+        </w:rPr>
+        <w:t xml:space="preserve">        </w:t>
+      </w:r>
+      <w:r>
+        <w:rPr>
+          <w:rFonts w:ascii="Consolas" w:hAnsi="Consolas" w:cs="Consolas"/>
+          <w:color w:val="0000FF"/>
+          <w:sz w:val="19"/>
+          <w:szCs w:val="19"/>
+        </w:rPr>
+        <w:t>public</w:t>
+      </w:r>
+      <w:r>
+        <w:rPr>
+          <w:rFonts w:ascii="Consolas" w:hAnsi="Consolas" w:cs="Consolas"/>
+          <w:color w:val="000000"/>
+          <w:sz w:val="19"/>
+          <w:szCs w:val="19"/>
+        </w:rPr>
+        <w:t xml:space="preserve"> Nullable&lt;System.DateTime&gt; CreateDate { </w:t>
+      </w:r>
+      <w:r>
+        <w:rPr>
+          <w:rFonts w:ascii="Consolas" w:hAnsi="Consolas" w:cs="Consolas"/>
+          <w:color w:val="0000FF"/>
+          <w:sz w:val="19"/>
+          <w:szCs w:val="19"/>
+        </w:rPr>
+        <w:t>get</w:t>
+      </w:r>
+      <w:r>
+        <w:rPr>
+          <w:rFonts w:ascii="Consolas" w:hAnsi="Consolas" w:cs="Consolas"/>
+          <w:color w:val="000000"/>
+          <w:sz w:val="19"/>
+          <w:szCs w:val="19"/>
+        </w:rPr>
+        <w:t xml:space="preserve">; </w:t>
+      </w:r>
+      <w:r>
+        <w:rPr>
+          <w:rFonts w:ascii="Consolas" w:hAnsi="Consolas" w:cs="Consolas"/>
+          <w:color w:val="0000FF"/>
+          <w:sz w:val="19"/>
+          <w:szCs w:val="19"/>
+        </w:rPr>
+        <w:t>set</w:t>
+      </w:r>
+      <w:r>
+        <w:rPr>
+          <w:rFonts w:ascii="Consolas" w:hAnsi="Consolas" w:cs="Consolas"/>
+          <w:color w:val="000000"/>
+          <w:sz w:val="19"/>
+          <w:szCs w:val="19"/>
+        </w:rPr>
+        <w:t>; }</w:t>
+      </w:r>
+    </w:p>
+    <w:p>
+      <w:pPr>
+        <w:autoSpaceDE w:val="0"/>
+        <w:autoSpaceDN w:val="0"/>
+        <w:adjustRightInd w:val="0"/>
+        <w:spacing w:after="0" w:line="240" w:lineRule="auto"/>
+        <w:rPr>
+          <w:rFonts w:ascii="Consolas" w:hAnsi="Consolas" w:cs="Consolas"/>
+          <w:color w:val="000000"/>
+          <w:sz w:val="19"/>
+          <w:szCs w:val="19"/>
+        </w:rPr>
+      </w:pPr>
+      <w:r>
+        <w:rPr>
+          <w:rFonts w:ascii="Consolas" w:hAnsi="Consolas" w:cs="Consolas"/>
+          <w:color w:val="000000"/>
+          <w:sz w:val="19"/>
+          <w:szCs w:val="19"/>
+        </w:rPr>
+        <w:lastRenderedPageBreak/>
+        <w:t xml:space="preserve">        </w:t>
+      </w:r>
+      <w:r>
+        <w:rPr>
+          <w:rFonts w:ascii="Consolas" w:hAnsi="Consolas" w:cs="Consolas"/>
+          <w:color w:val="0000FF"/>
+          <w:sz w:val="19"/>
+          <w:szCs w:val="19"/>
+        </w:rPr>
+        <w:t>public</w:t>
+      </w:r>
+      <w:r>
+        <w:rPr>
+          <w:rFonts w:ascii="Consolas" w:hAnsi="Consolas" w:cs="Consolas"/>
+          <w:color w:val="000000"/>
+          <w:sz w:val="19"/>
+          <w:szCs w:val="19"/>
+        </w:rPr>
+        <w:t xml:space="preserve"> </w:t>
+      </w:r>
+      <w:r>
+        <w:rPr>
+          <w:rFonts w:ascii="Consolas" w:hAnsi="Consolas" w:cs="Consolas"/>
+          <w:color w:val="0000FF"/>
+          <w:sz w:val="19"/>
+          <w:szCs w:val="19"/>
+        </w:rPr>
+        <w:t>string</w:t>
+      </w:r>
+      <w:r>
+        <w:rPr>
+          <w:rFonts w:ascii="Consolas" w:hAnsi="Consolas" w:cs="Consolas"/>
+          <w:color w:val="000000"/>
+          <w:sz w:val="19"/>
+          <w:szCs w:val="19"/>
+        </w:rPr>
+        <w:t xml:space="preserve"> UserCreate { </w:t>
+      </w:r>
+      <w:r>
+        <w:rPr>
+          <w:rFonts w:ascii="Consolas" w:hAnsi="Consolas" w:cs="Consolas"/>
+          <w:color w:val="0000FF"/>
+          <w:sz w:val="19"/>
+          <w:szCs w:val="19"/>
+        </w:rPr>
+        <w:t>get</w:t>
+      </w:r>
+      <w:r>
+        <w:rPr>
+          <w:rFonts w:ascii="Consolas" w:hAnsi="Consolas" w:cs="Consolas"/>
+          <w:color w:val="000000"/>
+          <w:sz w:val="19"/>
+          <w:szCs w:val="19"/>
+        </w:rPr>
+        <w:t xml:space="preserve">; </w:t>
+      </w:r>
+      <w:r>
+        <w:rPr>
+          <w:rFonts w:ascii="Consolas" w:hAnsi="Consolas" w:cs="Consolas"/>
+          <w:color w:val="0000FF"/>
+          <w:sz w:val="19"/>
+          <w:szCs w:val="19"/>
+        </w:rPr>
+        <w:t>set</w:t>
+      </w:r>
+      <w:r>
+        <w:rPr>
+          <w:rFonts w:ascii="Consolas" w:hAnsi="Consolas" w:cs="Consolas"/>
+          <w:color w:val="000000"/>
+          <w:sz w:val="19"/>
+          <w:szCs w:val="19"/>
+        </w:rPr>
+        <w:t>; }</w:t>
+      </w:r>
+    </w:p>
+    <w:p>
+      <w:pPr>
+        <w:autoSpaceDE w:val="0"/>
+        <w:autoSpaceDN w:val="0"/>
+        <w:adjustRightInd w:val="0"/>
+        <w:spacing w:after="0" w:line="240" w:lineRule="auto"/>
+        <w:rPr>
+          <w:rFonts w:ascii="Consolas" w:hAnsi="Consolas" w:cs="Consolas"/>
+          <w:color w:val="000000"/>
+          <w:sz w:val="19"/>
+          <w:szCs w:val="19"/>
+        </w:rPr>
+      </w:pPr>
+      <w:r>
+        <w:rPr>
+          <w:rFonts w:ascii="Consolas" w:hAnsi="Consolas" w:cs="Consolas"/>
+          <w:color w:val="000000"/>
+          <w:sz w:val="19"/>
+          <w:szCs w:val="19"/>
+        </w:rPr>
+        <w:t xml:space="preserve">        </w:t>
+      </w:r>
+      <w:r>
+        <w:rPr>
+          <w:rFonts w:ascii="Consolas" w:hAnsi="Consolas" w:cs="Consolas"/>
+          <w:color w:val="0000FF"/>
+          <w:sz w:val="19"/>
+          <w:szCs w:val="19"/>
+        </w:rPr>
+        <w:t>public</w:t>
+      </w:r>
+      <w:r>
+        <w:rPr>
+          <w:rFonts w:ascii="Consolas" w:hAnsi="Consolas" w:cs="Consolas"/>
+          <w:color w:val="000000"/>
+          <w:sz w:val="19"/>
+          <w:szCs w:val="19"/>
+        </w:rPr>
+        <w:t xml:space="preserve"> </w:t>
+      </w:r>
+      <w:r>
+        <w:rPr>
+          <w:rFonts w:ascii="Consolas" w:hAnsi="Consolas" w:cs="Consolas"/>
+          <w:color w:val="0000FF"/>
+          <w:sz w:val="19"/>
+          <w:szCs w:val="19"/>
+        </w:rPr>
+        <w:t>string</w:t>
+      </w:r>
+      <w:r>
+        <w:rPr>
+          <w:rFonts w:ascii="Consolas" w:hAnsi="Consolas" w:cs="Consolas"/>
+          <w:color w:val="000000"/>
+          <w:sz w:val="19"/>
+          <w:szCs w:val="19"/>
+        </w:rPr>
+        <w:t xml:space="preserve"> UserUpdate { </w:t>
+      </w:r>
+      <w:r>
+        <w:rPr>
+          <w:rFonts w:ascii="Consolas" w:hAnsi="Consolas" w:cs="Consolas"/>
+          <w:color w:val="0000FF"/>
+          <w:sz w:val="19"/>
+          <w:szCs w:val="19"/>
+        </w:rPr>
+        <w:t>get</w:t>
+      </w:r>
+      <w:r>
+        <w:rPr>
+          <w:rFonts w:ascii="Consolas" w:hAnsi="Consolas" w:cs="Consolas"/>
+          <w:color w:val="000000"/>
+          <w:sz w:val="19"/>
+          <w:szCs w:val="19"/>
+        </w:rPr>
+        <w:t xml:space="preserve">; </w:t>
+      </w:r>
+      <w:r>
+        <w:rPr>
+          <w:rFonts w:ascii="Consolas" w:hAnsi="Consolas" w:cs="Consolas"/>
+          <w:color w:val="0000FF"/>
+          <w:sz w:val="19"/>
+          <w:szCs w:val="19"/>
+        </w:rPr>
+        <w:t>set</w:t>
+      </w:r>
+      <w:r>
+        <w:rPr>
+          <w:rFonts w:ascii="Consolas" w:hAnsi="Consolas" w:cs="Consolas"/>
+          <w:color w:val="000000"/>
+          <w:sz w:val="19"/>
+          <w:szCs w:val="19"/>
+        </w:rPr>
+        <w:t>; }</w:t>
+      </w:r>
+    </w:p>
+    <w:p>
+      <w:pPr>
+        <w:autoSpaceDE w:val="0"/>
+        <w:autoSpaceDN w:val="0"/>
+        <w:adjustRightInd w:val="0"/>
+        <w:spacing w:after="0" w:line="240" w:lineRule="auto"/>
+        <w:rPr>
+          <w:rFonts w:ascii="Consolas" w:hAnsi="Consolas" w:cs="Consolas"/>
+          <w:color w:val="000000"/>
+          <w:sz w:val="19"/>
+          <w:szCs w:val="19"/>
+        </w:rPr>
+      </w:pPr>
+      <w:r>
+        <w:rPr>
+          <w:rFonts w:ascii="Consolas" w:hAnsi="Consolas" w:cs="Consolas"/>
+          <w:color w:val="000000"/>
+          <w:sz w:val="19"/>
+          <w:szCs w:val="19"/>
+        </w:rPr>
+        <w:t xml:space="preserve">        </w:t>
+      </w:r>
+      <w:r>
+        <w:rPr>
+          <w:rFonts w:ascii="Consolas" w:hAnsi="Consolas" w:cs="Consolas"/>
+          <w:color w:val="0000FF"/>
+          <w:sz w:val="19"/>
+          <w:szCs w:val="19"/>
+        </w:rPr>
+        <w:t>public</w:t>
+      </w:r>
+      <w:r>
+        <w:rPr>
+          <w:rFonts w:ascii="Consolas" w:hAnsi="Consolas" w:cs="Consolas"/>
+          <w:color w:val="000000"/>
+          <w:sz w:val="19"/>
+          <w:szCs w:val="19"/>
+        </w:rPr>
+        <w:t xml:space="preserve"> Nullable&lt;System.DateTime&gt; UpdateDate { </w:t>
+      </w:r>
+      <w:r>
+        <w:rPr>
+          <w:rFonts w:ascii="Consolas" w:hAnsi="Consolas" w:cs="Consolas"/>
+          <w:color w:val="0000FF"/>
+          <w:sz w:val="19"/>
+          <w:szCs w:val="19"/>
+        </w:rPr>
+        <w:t>get</w:t>
+      </w:r>
+      <w:r>
+        <w:rPr>
+          <w:rFonts w:ascii="Consolas" w:hAnsi="Consolas" w:cs="Consolas"/>
+          <w:color w:val="000000"/>
+          <w:sz w:val="19"/>
+          <w:szCs w:val="19"/>
+        </w:rPr>
+        <w:t xml:space="preserve">; </w:t>
+      </w:r>
+      <w:r>
+        <w:rPr>
+          <w:rFonts w:ascii="Consolas" w:hAnsi="Consolas" w:cs="Consolas"/>
+          <w:color w:val="0000FF"/>
+          <w:sz w:val="19"/>
+          <w:szCs w:val="19"/>
+        </w:rPr>
+        <w:t>set</w:t>
+      </w:r>
+      <w:r>
+        <w:rPr>
+          <w:rFonts w:ascii="Consolas" w:hAnsi="Consolas" w:cs="Consolas"/>
+          <w:color w:val="000000"/>
+          <w:sz w:val="19"/>
+          <w:szCs w:val="19"/>
+        </w:rPr>
+        <w:t>; }</w:t>
+      </w:r>
+    </w:p>
+    <w:p>
+      <w:pPr>
+        <w:rPr>
+          <w:rFonts w:ascii="Consolas" w:hAnsi="Consolas" w:cs="Consolas"/>
+          <w:color w:val="000000"/>
+          <w:sz w:val="19"/>
+          <w:szCs w:val="19"/>
+        </w:rPr>
+      </w:pPr>
+      <w:r>
+        <w:rPr>
+          <w:rFonts w:ascii="Consolas" w:hAnsi="Consolas" w:cs="Consolas"/>
+          <w:color w:val="000000"/>
+          <w:sz w:val="19"/>
+          <w:szCs w:val="19"/>
+        </w:rPr>
+        <w:t xml:space="preserve">    }</w:t>
+      </w:r>
       <w:bookmarkStart w:id="0" w:name="_GoBack"/>
       <w:bookmarkEnd w:id="0"/>
+    </w:p>
+    <w:p/>
+    <w:p>
+      <w:r>
+        <w:br w:type="page"/>
+      </w:r>
+    </w:p>
+    <w:p>
+      <w:pPr>
+        <w:jc w:val="center"/>
+        <w:rPr>
+          <w:rFonts w:ascii="Consolas" w:hAnsi="Consolas" w:cs="Consolas"/>
+          <w:b/>
+          <w:color w:val="000000"/>
+          <w:sz w:val="33"/>
+          <w:szCs w:val="19"/>
+        </w:rPr>
+      </w:pPr>
       <w:r>
         <w:rPr>
           <w:rFonts w:ascii="Consolas" w:hAnsi="Consolas" w:cs="Consolas"/>

</xml_diff>